<commit_message>
Achieving Many to One Relationship through Fastapi By Making Realtionship bw User table and Post Tabl eSo that we can see who create the Post
</commit_message>
<xml_diff>
--- a/5Database_querries/Database querries.docx
+++ b/5Database_querries/Database querries.docx
@@ -3,14 +3,36 @@
 <w:document xmlns:wpc="http://schemas.microsoft.com/office/word/2010/wordprocessingCanvas" xmlns:cx="http://schemas.microsoft.com/office/drawing/2014/chartex" xmlns:cx1="http://schemas.microsoft.com/office/drawing/2015/9/8/chartex" xmlns:cx2="http://schemas.microsoft.com/office/drawing/2015/10/21/chartex" xmlns:cx3="http://schemas.microsoft.com/office/drawing/2016/5/9/chartex" xmlns:cx4="http://schemas.microsoft.com/office/drawing/2016/5/10/chartex" xmlns:cx5="http://schemas.microsoft.com/office/drawing/2016/5/11/chartex" xmlns:cx6="http://schemas.microsoft.com/office/drawing/2016/5/12/chartex" xmlns:cx7="http://schemas.microsoft.com/office/drawing/2016/5/13/chartex" xmlns:cx8="http://schemas.microsoft.com/office/drawing/2016/5/14/chartex" xmlns:mc="http://schemas.openxmlformats.org/markup-compatibility/2006" xmlns:aink="http://schemas.microsoft.com/office/drawing/2016/ink" xmlns:am3d="http://schemas.microsoft.com/office/drawing/2017/model3d" xmlns:o="urn:schemas-microsoft-com:office:office" xmlns:oel="http://schemas.microsoft.com/office/2019/extlst" xmlns:r="http://schemas.openxmlformats.org/officeDocument/2006/relationships" xmlns:m="http://schemas.openxmlformats.org/officeDocument/2006/math" xmlns:v="urn:schemas-microsoft-com:vml" xmlns:wp14="http://schemas.microsoft.com/office/word/2010/wordprocessingDrawing" xmlns:wp="http://schemas.openxmlformats.org/drawingml/2006/wordprocessingDrawing" xmlns:w10="urn:schemas-microsoft-com:office:word" xmlns:w="http://schemas.openxmlformats.org/wordprocessingml/2006/main" xmlns:w14="http://schemas.microsoft.com/office/word/2010/wordml" xmlns:w15="http://schemas.microsoft.com/office/word/2012/wordml" xmlns:w16cex="http://schemas.microsoft.com/office/word/2018/wordml/cex" xmlns:w16cid="http://schemas.microsoft.com/office/word/2016/wordml/cid" xmlns:w16="http://schemas.microsoft.com/office/word/2018/wordml" xmlns:w16du="http://schemas.microsoft.com/office/word/2023/wordml/word16du" xmlns:w16sdtdh="http://schemas.microsoft.com/office/word/2020/wordml/sdtdatahash" xmlns:w16se="http://schemas.microsoft.com/office/word/2015/wordml/symex" xmlns:wpg="http://schemas.microsoft.com/office/word/2010/wordprocessingGroup" xmlns:wpi="http://schemas.microsoft.com/office/word/2010/wordprocessingInk" xmlns:wne="http://schemas.microsoft.com/office/word/2006/wordml" xmlns:wps="http://schemas.microsoft.com/office/word/2010/wordprocessingShape" mc:Ignorable="w14 w15 w16se w16cid w16 w16cex w16sdtdh w16du wp14">
   <w:body>
     <w:p>
-      <w:r>
+      <w:pPr>
+        <w:jc w:val="center"/>
+        <w:rPr>
+          <w:b/>
+          <w:bCs/>
+          <w:color w:val="0070C0"/>
+          <w:sz w:val="32"/>
+          <w:szCs w:val="32"/>
+        </w:rPr>
+      </w:pPr>
+      <w:r>
+        <w:rPr>
+          <w:b/>
+          <w:bCs/>
+          <w:color w:val="0070C0"/>
+          <w:sz w:val="32"/>
+          <w:szCs w:val="32"/>
+        </w:rPr>
         <w:t xml:space="preserve">Database </w:t>
       </w:r>
-      <w:proofErr w:type="spellStart"/>
-      <w:r>
-        <w:t>querries</w:t>
-      </w:r>
-      <w:proofErr w:type="spellEnd"/>
+      <w:r>
+        <w:rPr>
+          <w:b/>
+          <w:bCs/>
+          <w:color w:val="0070C0"/>
+          <w:sz w:val="32"/>
+          <w:szCs w:val="32"/>
+        </w:rPr>
+        <w:t>queries</w:t>
+      </w:r>
     </w:p>
     <w:p>
       <w:pPr>
@@ -21,6 +43,9 @@
         </w:numPr>
       </w:pPr>
       <w:r>
+        <w:rPr>
+          <w:noProof/>
+        </w:rPr>
         <w:drawing>
           <wp:inline distT="0" distB="0" distL="0" distR="0" wp14:anchorId="48DB41FB" wp14:editId="667A4F7B">
             <wp:extent cx="5943600" cy="1734820"/>
@@ -67,6 +92,9 @@
         </w:numPr>
       </w:pPr>
       <w:r>
+        <w:rPr>
+          <w:noProof/>
+        </w:rPr>
         <w:drawing>
           <wp:inline distT="0" distB="0" distL="0" distR="0" wp14:anchorId="75B1F833" wp14:editId="478BBE9A">
             <wp:extent cx="4991797" cy="2810267"/>
@@ -113,6 +141,9 @@
         </w:numPr>
       </w:pPr>
       <w:r>
+        <w:rPr>
+          <w:noProof/>
+        </w:rPr>
         <w:drawing>
           <wp:inline distT="0" distB="0" distL="0" distR="0" wp14:anchorId="61D03197" wp14:editId="18B576BF">
             <wp:extent cx="5943600" cy="2545715"/>
@@ -159,6 +190,9 @@
         </w:numPr>
       </w:pPr>
       <w:r>
+        <w:rPr>
+          <w:noProof/>
+        </w:rPr>
         <w:lastRenderedPageBreak/>
         <w:drawing>
           <wp:inline distT="0" distB="0" distL="0" distR="0" wp14:anchorId="3C1564E1" wp14:editId="12D5D71C">
@@ -206,6 +240,9 @@
         </w:numPr>
       </w:pPr>
       <w:r>
+        <w:rPr>
+          <w:noProof/>
+        </w:rPr>
         <w:drawing>
           <wp:inline distT="0" distB="0" distL="0" distR="0" wp14:anchorId="7CC76C08" wp14:editId="24F0CDDB">
             <wp:extent cx="5943600" cy="1543050"/>
@@ -252,6 +289,9 @@
         </w:numPr>
       </w:pPr>
       <w:r>
+        <w:rPr>
+          <w:noProof/>
+        </w:rPr>
         <w:drawing>
           <wp:inline distT="0" distB="0" distL="0" distR="0" wp14:anchorId="789AE086" wp14:editId="1F4B4137">
             <wp:extent cx="5943600" cy="1323340"/>
@@ -298,6 +338,9 @@
         </w:numPr>
       </w:pPr>
       <w:r>
+        <w:rPr>
+          <w:noProof/>
+        </w:rPr>
         <w:drawing>
           <wp:inline distT="0" distB="0" distL="0" distR="0" wp14:anchorId="7E8D065A" wp14:editId="2AF7F330">
             <wp:extent cx="5943600" cy="1926590"/>
@@ -344,6 +387,9 @@
         </w:numPr>
       </w:pPr>
       <w:r>
+        <w:rPr>
+          <w:noProof/>
+        </w:rPr>
         <w:lastRenderedPageBreak/>
         <w:drawing>
           <wp:inline distT="0" distB="0" distL="0" distR="0" wp14:anchorId="72B17485" wp14:editId="24586C9C">
@@ -391,6 +437,9 @@
         </w:numPr>
       </w:pPr>
       <w:r>
+        <w:rPr>
+          <w:noProof/>
+        </w:rPr>
         <w:drawing>
           <wp:inline distT="0" distB="0" distL="0" distR="0" wp14:anchorId="6FAE8769" wp14:editId="6A7E7AA5">
             <wp:extent cx="5943600" cy="1695450"/>
@@ -437,6 +486,9 @@
         </w:numPr>
       </w:pPr>
       <w:r>
+        <w:rPr>
+          <w:noProof/>
+        </w:rPr>
         <w:drawing>
           <wp:inline distT="0" distB="0" distL="0" distR="0" wp14:anchorId="2471BE3F" wp14:editId="7EA17540">
             <wp:extent cx="5943600" cy="1728470"/>
@@ -483,6 +535,9 @@
         </w:numPr>
       </w:pPr>
       <w:r>
+        <w:rPr>
+          <w:noProof/>
+        </w:rPr>
         <w:drawing>
           <wp:inline distT="0" distB="0" distL="0" distR="0" wp14:anchorId="03FB6DFC" wp14:editId="2DEFE5C7">
             <wp:extent cx="5943600" cy="1669415"/>
@@ -529,6 +584,9 @@
         </w:numPr>
       </w:pPr>
       <w:r>
+        <w:rPr>
+          <w:noProof/>
+        </w:rPr>
         <w:lastRenderedPageBreak/>
         <w:drawing>
           <wp:inline distT="0" distB="0" distL="0" distR="0" wp14:anchorId="2748870F" wp14:editId="1A9FA3AE">
@@ -576,6 +634,9 @@
         </w:numPr>
       </w:pPr>
       <w:r>
+        <w:rPr>
+          <w:noProof/>
+        </w:rPr>
         <w:drawing>
           <wp:inline distT="0" distB="0" distL="0" distR="0" wp14:anchorId="33FB1F2C" wp14:editId="08D69538">
             <wp:extent cx="5943600" cy="2132330"/>
@@ -622,6 +683,9 @@
         </w:numPr>
       </w:pPr>
       <w:r>
+        <w:rPr>
+          <w:noProof/>
+        </w:rPr>
         <w:drawing>
           <wp:inline distT="0" distB="0" distL="0" distR="0" wp14:anchorId="22D5C71A" wp14:editId="5D6E16E0">
             <wp:extent cx="5943600" cy="2376805"/>
@@ -668,6 +732,9 @@
         </w:numPr>
       </w:pPr>
       <w:r>
+        <w:rPr>
+          <w:noProof/>
+        </w:rPr>
         <w:lastRenderedPageBreak/>
         <w:drawing>
           <wp:inline distT="0" distB="0" distL="0" distR="0" wp14:anchorId="7E66D8AF" wp14:editId="660D4B28">
@@ -715,6 +782,9 @@
         </w:numPr>
       </w:pPr>
       <w:r>
+        <w:rPr>
+          <w:noProof/>
+        </w:rPr>
         <w:drawing>
           <wp:inline distT="0" distB="0" distL="0" distR="0" wp14:anchorId="61FC090A" wp14:editId="758A2B5D">
             <wp:extent cx="5943600" cy="2360930"/>
@@ -761,6 +831,9 @@
         </w:numPr>
       </w:pPr>
       <w:r>
+        <w:rPr>
+          <w:noProof/>
+        </w:rPr>
         <w:drawing>
           <wp:inline distT="0" distB="0" distL="0" distR="0" wp14:anchorId="2C8F2EE3" wp14:editId="0C820DF9">
             <wp:extent cx="5943600" cy="2102485"/>
@@ -807,6 +880,9 @@
         </w:numPr>
       </w:pPr>
       <w:r>
+        <w:rPr>
+          <w:noProof/>
+        </w:rPr>
         <w:lastRenderedPageBreak/>
         <w:drawing>
           <wp:inline distT="0" distB="0" distL="0" distR="0" wp14:anchorId="681349A8" wp14:editId="5D19516E">
@@ -854,6 +930,9 @@
         </w:numPr>
       </w:pPr>
       <w:r>
+        <w:rPr>
+          <w:noProof/>
+        </w:rPr>
         <w:drawing>
           <wp:inline distT="0" distB="0" distL="0" distR="0" wp14:anchorId="42884510" wp14:editId="1D180085">
             <wp:extent cx="5943600" cy="1736090"/>
@@ -900,6 +979,9 @@
         </w:numPr>
       </w:pPr>
       <w:r>
+        <w:rPr>
+          <w:noProof/>
+        </w:rPr>
         <w:drawing>
           <wp:inline distT="0" distB="0" distL="0" distR="0" wp14:anchorId="09B182B0" wp14:editId="24C86614">
             <wp:extent cx="5943600" cy="3540760"/>
@@ -946,6 +1028,9 @@
         </w:numPr>
       </w:pPr>
       <w:r>
+        <w:rPr>
+          <w:noProof/>
+        </w:rPr>
         <w:lastRenderedPageBreak/>
         <w:drawing>
           <wp:inline distT="0" distB="0" distL="0" distR="0" wp14:anchorId="0CBFA18E" wp14:editId="4FC828F8">
@@ -984,6 +1069,9 @@
         </w:drawing>
       </w:r>
       <w:r>
+        <w:rPr>
+          <w:noProof/>
+        </w:rPr>
         <w:drawing>
           <wp:inline distT="0" distB="0" distL="0" distR="0" wp14:anchorId="5C0CA412" wp14:editId="430653B7">
             <wp:extent cx="5943600" cy="1868170"/>
@@ -1030,6 +1118,9 @@
         </w:numPr>
       </w:pPr>
       <w:r>
+        <w:rPr>
+          <w:noProof/>
+        </w:rPr>
         <w:drawing>
           <wp:inline distT="0" distB="0" distL="0" distR="0" wp14:anchorId="2D0E301D" wp14:editId="12C83D1B">
             <wp:extent cx="5943600" cy="1910080"/>
@@ -1076,12 +1167,15 @@
         </w:numPr>
       </w:pPr>
       <w:r>
+        <w:rPr>
+          <w:noProof/>
+        </w:rPr>
         <w:lastRenderedPageBreak/>
         <w:drawing>
-          <wp:inline distT="0" distB="0" distL="0" distR="0" wp14:anchorId="630D49D1" wp14:editId="1A60D089">
-            <wp:extent cx="5943600" cy="2442210"/>
+          <wp:inline distT="0" distB="0" distL="0" distR="0" wp14:anchorId="240C9E10" wp14:editId="71DAC446">
+            <wp:extent cx="5943600" cy="3090545"/>
             <wp:effectExtent l="0" t="0" r="0" b="0"/>
-            <wp:docPr id="476501229" name="Picture 1"/>
+            <wp:docPr id="1429088007" name="Picture 1"/>
             <wp:cNvGraphicFramePr>
               <a:graphicFrameLocks xmlns:a="http://schemas.openxmlformats.org/drawingml/2006/main" noChangeAspect="1"/>
             </wp:cNvGraphicFramePr>
@@ -1089,7 +1183,7 @@
               <a:graphicData uri="http://schemas.openxmlformats.org/drawingml/2006/picture">
                 <pic:pic xmlns:pic="http://schemas.openxmlformats.org/drawingml/2006/picture">
                   <pic:nvPicPr>
-                    <pic:cNvPr id="476501229" name=""/>
+                    <pic:cNvPr id="1429088007" name=""/>
                     <pic:cNvPicPr/>
                   </pic:nvPicPr>
                   <pic:blipFill>
@@ -1101,7 +1195,7 @@
                   <pic:spPr>
                     <a:xfrm>
                       <a:off x="0" y="0"/>
-                      <a:ext cx="5943600" cy="2442210"/>
+                      <a:ext cx="5943600" cy="3090545"/>
                     </a:xfrm>
                     <a:prstGeom prst="rect">
                       <a:avLst/>
@@ -1114,7 +1208,2833 @@
         </w:drawing>
       </w:r>
     </w:p>
+    <w:p>
+      <w:pPr>
+        <w:pStyle w:val="ListParagraph"/>
+        <w:numPr>
+          <w:ilvl w:val="0"/>
+          <w:numId w:val="2"/>
+        </w:numPr>
+      </w:pPr>
+      <w:r>
+        <w:rPr>
+          <w:noProof/>
+        </w:rPr>
+        <w:drawing>
+          <wp:inline distT="0" distB="0" distL="0" distR="0" wp14:anchorId="6DD70B79" wp14:editId="18982B5B">
+            <wp:extent cx="5943600" cy="3040380"/>
+            <wp:effectExtent l="0" t="0" r="0" b="7620"/>
+            <wp:docPr id="928027297" name="Picture 1"/>
+            <wp:cNvGraphicFramePr>
+              <a:graphicFrameLocks xmlns:a="http://schemas.openxmlformats.org/drawingml/2006/main" noChangeAspect="1"/>
+            </wp:cNvGraphicFramePr>
+            <a:graphic xmlns:a="http://schemas.openxmlformats.org/drawingml/2006/main">
+              <a:graphicData uri="http://schemas.openxmlformats.org/drawingml/2006/picture">
+                <pic:pic xmlns:pic="http://schemas.openxmlformats.org/drawingml/2006/picture">
+                  <pic:nvPicPr>
+                    <pic:cNvPr id="928027297" name=""/>
+                    <pic:cNvPicPr/>
+                  </pic:nvPicPr>
+                  <pic:blipFill>
+                    <a:blip r:embed="rId29"/>
+                    <a:stretch>
+                      <a:fillRect/>
+                    </a:stretch>
+                  </pic:blipFill>
+                  <pic:spPr>
+                    <a:xfrm>
+                      <a:off x="0" y="0"/>
+                      <a:ext cx="5943600" cy="3040380"/>
+                    </a:xfrm>
+                    <a:prstGeom prst="rect">
+                      <a:avLst/>
+                    </a:prstGeom>
+                  </pic:spPr>
+                </pic:pic>
+              </a:graphicData>
+            </a:graphic>
+          </wp:inline>
+        </w:drawing>
+      </w:r>
+    </w:p>
+    <w:p>
+      <w:pPr>
+        <w:pStyle w:val="ListParagraph"/>
+        <w:ind w:left="360"/>
+      </w:pPr>
+    </w:p>
+    <w:p>
+      <w:pPr>
+        <w:pStyle w:val="ListParagraph"/>
+        <w:ind w:left="360"/>
+      </w:pPr>
+    </w:p>
+    <w:p>
+      <w:pPr>
+        <w:pStyle w:val="ListParagraph"/>
+        <w:numPr>
+          <w:ilvl w:val="0"/>
+          <w:numId w:val="2"/>
+        </w:numPr>
+      </w:pPr>
+      <w:r>
+        <w:rPr>
+          <w:noProof/>
+        </w:rPr>
+        <w:lastRenderedPageBreak/>
+        <w:drawing>
+          <wp:inline distT="0" distB="0" distL="0" distR="0" wp14:anchorId="366C1865" wp14:editId="5E611CDA">
+            <wp:extent cx="5943600" cy="3580765"/>
+            <wp:effectExtent l="0" t="0" r="0" b="635"/>
+            <wp:docPr id="825077544" name="Picture 1"/>
+            <wp:cNvGraphicFramePr>
+              <a:graphicFrameLocks xmlns:a="http://schemas.openxmlformats.org/drawingml/2006/main" noChangeAspect="1"/>
+            </wp:cNvGraphicFramePr>
+            <a:graphic xmlns:a="http://schemas.openxmlformats.org/drawingml/2006/main">
+              <a:graphicData uri="http://schemas.openxmlformats.org/drawingml/2006/picture">
+                <pic:pic xmlns:pic="http://schemas.openxmlformats.org/drawingml/2006/picture">
+                  <pic:nvPicPr>
+                    <pic:cNvPr id="825077544" name=""/>
+                    <pic:cNvPicPr/>
+                  </pic:nvPicPr>
+                  <pic:blipFill>
+                    <a:blip r:embed="rId30"/>
+                    <a:stretch>
+                      <a:fillRect/>
+                    </a:stretch>
+                  </pic:blipFill>
+                  <pic:spPr>
+                    <a:xfrm>
+                      <a:off x="0" y="0"/>
+                      <a:ext cx="5943600" cy="3580765"/>
+                    </a:xfrm>
+                    <a:prstGeom prst="rect">
+                      <a:avLst/>
+                    </a:prstGeom>
+                  </pic:spPr>
+                </pic:pic>
+              </a:graphicData>
+            </a:graphic>
+          </wp:inline>
+        </w:drawing>
+      </w:r>
+    </w:p>
+    <w:p>
+      <w:pPr>
+        <w:pStyle w:val="ListParagraph"/>
+        <w:numPr>
+          <w:ilvl w:val="0"/>
+          <w:numId w:val="2"/>
+        </w:numPr>
+      </w:pPr>
+      <w:r>
+        <w:rPr>
+          <w:noProof/>
+        </w:rPr>
+        <w:drawing>
+          <wp:inline distT="0" distB="0" distL="0" distR="0" wp14:anchorId="795E96C8" wp14:editId="425233AD">
+            <wp:extent cx="5943600" cy="2620645"/>
+            <wp:effectExtent l="0" t="0" r="0" b="8255"/>
+            <wp:docPr id="185822996" name="Picture 1"/>
+            <wp:cNvGraphicFramePr>
+              <a:graphicFrameLocks xmlns:a="http://schemas.openxmlformats.org/drawingml/2006/main" noChangeAspect="1"/>
+            </wp:cNvGraphicFramePr>
+            <a:graphic xmlns:a="http://schemas.openxmlformats.org/drawingml/2006/main">
+              <a:graphicData uri="http://schemas.openxmlformats.org/drawingml/2006/picture">
+                <pic:pic xmlns:pic="http://schemas.openxmlformats.org/drawingml/2006/picture">
+                  <pic:nvPicPr>
+                    <pic:cNvPr id="185822996" name=""/>
+                    <pic:cNvPicPr/>
+                  </pic:nvPicPr>
+                  <pic:blipFill>
+                    <a:blip r:embed="rId31"/>
+                    <a:stretch>
+                      <a:fillRect/>
+                    </a:stretch>
+                  </pic:blipFill>
+                  <pic:spPr>
+                    <a:xfrm>
+                      <a:off x="0" y="0"/>
+                      <a:ext cx="5943600" cy="2620645"/>
+                    </a:xfrm>
+                    <a:prstGeom prst="rect">
+                      <a:avLst/>
+                    </a:prstGeom>
+                  </pic:spPr>
+                </pic:pic>
+              </a:graphicData>
+            </a:graphic>
+          </wp:inline>
+        </w:drawing>
+      </w:r>
+    </w:p>
+    <w:p>
+      <w:pPr>
+        <w:pStyle w:val="ListParagraph"/>
+        <w:numPr>
+          <w:ilvl w:val="0"/>
+          <w:numId w:val="2"/>
+        </w:numPr>
+      </w:pPr>
+      <w:r>
+        <w:rPr>
+          <w:noProof/>
+        </w:rPr>
+        <w:lastRenderedPageBreak/>
+        <mc:AlternateContent>
+          <mc:Choice Requires="wpi">
+            <w:drawing>
+              <wp:anchor distT="0" distB="0" distL="114300" distR="114300" simplePos="0" relativeHeight="251663360" behindDoc="0" locked="0" layoutInCell="1" allowOverlap="1" wp14:anchorId="406A0330" wp14:editId="54C298CB">
+                <wp:simplePos x="0" y="0"/>
+                <wp:positionH relativeFrom="column">
+                  <wp:posOffset>-130175</wp:posOffset>
+                </wp:positionH>
+                <wp:positionV relativeFrom="paragraph">
+                  <wp:posOffset>2209165</wp:posOffset>
+                </wp:positionV>
+                <wp:extent cx="360" cy="360"/>
+                <wp:effectExtent l="57150" t="57150" r="57150" b="57150"/>
+                <wp:wrapNone/>
+                <wp:docPr id="1112977982" name="Ink 6"/>
+                <wp:cNvGraphicFramePr/>
+                <a:graphic xmlns:a="http://schemas.openxmlformats.org/drawingml/2006/main">
+                  <a:graphicData uri="http://schemas.microsoft.com/office/word/2010/wordprocessingInk">
+                    <w14:contentPart bwMode="auto" r:id="rId32">
+                      <w14:nvContentPartPr>
+                        <w14:cNvContentPartPr/>
+                      </w14:nvContentPartPr>
+                      <w14:xfrm>
+                        <a:off x="0" y="0"/>
+                        <a:ext cx="360" cy="360"/>
+                      </w14:xfrm>
+                    </w14:contentPart>
+                  </a:graphicData>
+                </a:graphic>
+              </wp:anchor>
+            </w:drawing>
+          </mc:Choice>
+          <mc:Fallback>
+            <w:pict>
+              <v:shapetype w14:anchorId="5831082E" id="_x0000_t75" coordsize="21600,21600" o:spt="75" o:preferrelative="t" path="m@4@5l@4@11@9@11@9@5xe" filled="f" stroked="f">
+                <v:stroke joinstyle="miter"/>
+                <v:formulas>
+                  <v:f eqn="if lineDrawn pixelLineWidth 0"/>
+                  <v:f eqn="sum @0 1 0"/>
+                  <v:f eqn="sum 0 0 @1"/>
+                  <v:f eqn="prod @2 1 2"/>
+                  <v:f eqn="prod @3 21600 pixelWidth"/>
+                  <v:f eqn="prod @3 21600 pixelHeight"/>
+                  <v:f eqn="sum @0 0 1"/>
+                  <v:f eqn="prod @6 1 2"/>
+                  <v:f eqn="prod @7 21600 pixelWidth"/>
+                  <v:f eqn="sum @8 21600 0"/>
+                  <v:f eqn="prod @7 21600 pixelHeight"/>
+                  <v:f eqn="sum @10 21600 0"/>
+                </v:formulas>
+                <v:path o:extrusionok="f" gradientshapeok="t" o:connecttype="rect"/>
+                <o:lock v:ext="edit" aspectratio="t"/>
+              </v:shapetype>
+              <v:shape id="Ink 6" o:spid="_x0000_s1026" type="#_x0000_t75" style="position:absolute;margin-left:-10.95pt;margin-top:173.25pt;width:1.45pt;height:1.45pt;z-index:251663360;visibility:visible;mso-wrap-style:square;mso-wrap-distance-left:9pt;mso-wrap-distance-top:0;mso-wrap-distance-right:9pt;mso-wrap-distance-bottom:0;mso-position-horizontal:absolute;mso-position-horizontal-relative:text;mso-position-vertical:absolute;mso-position-vertical-relative:text" o:gfxdata="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">
+                <v:imagedata r:id="rId33" o:title=""/>
+              </v:shape>
+            </w:pict>
+          </mc:Fallback>
+        </mc:AlternateContent>
+      </w:r>
+      <w:r>
+        <w:rPr>
+          <w:noProof/>
+        </w:rPr>
+        <mc:AlternateContent>
+          <mc:Choice Requires="wpi">
+            <w:drawing>
+              <wp:anchor distT="0" distB="0" distL="114300" distR="114300" simplePos="0" relativeHeight="251660288" behindDoc="0" locked="0" layoutInCell="1" allowOverlap="1" wp14:anchorId="5CC42D6C" wp14:editId="6001D8B3">
+                <wp:simplePos x="0" y="0"/>
+                <wp:positionH relativeFrom="column">
+                  <wp:posOffset>-1516560</wp:posOffset>
+                </wp:positionH>
+                <wp:positionV relativeFrom="paragraph">
+                  <wp:posOffset>182820</wp:posOffset>
+                </wp:positionV>
+                <wp:extent cx="360" cy="360"/>
+                <wp:effectExtent l="57150" t="57150" r="57150" b="57150"/>
+                <wp:wrapNone/>
+                <wp:docPr id="621144542" name="Ink 3"/>
+                <wp:cNvGraphicFramePr/>
+                <a:graphic xmlns:a="http://schemas.openxmlformats.org/drawingml/2006/main">
+                  <a:graphicData uri="http://schemas.microsoft.com/office/word/2010/wordprocessingInk">
+                    <w14:contentPart bwMode="auto" r:id="rId34">
+                      <w14:nvContentPartPr>
+                        <w14:cNvContentPartPr/>
+                      </w14:nvContentPartPr>
+                      <w14:xfrm>
+                        <a:off x="0" y="0"/>
+                        <a:ext cx="360" cy="360"/>
+                      </w14:xfrm>
+                    </w14:contentPart>
+                  </a:graphicData>
+                </a:graphic>
+              </wp:anchor>
+            </w:drawing>
+          </mc:Choice>
+          <mc:Fallback>
+            <w:pict>
+              <v:shape w14:anchorId="2922BE48" id="Ink 3" o:spid="_x0000_s1026" type="#_x0000_t75" style="position:absolute;margin-left:-120.1pt;margin-top:13.7pt;width:1.45pt;height:1.45pt;z-index:251660288;visibility:visible;mso-wrap-style:square;mso-wrap-distance-left:9pt;mso-wrap-distance-top:0;mso-wrap-distance-right:9pt;mso-wrap-distance-bottom:0;mso-position-horizontal:absolute;mso-position-horizontal-relative:text;mso-position-vertical:absolute;mso-position-vertical-relative:text" o:gfxdata="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">
+                <v:imagedata r:id="rId35" o:title=""/>
+              </v:shape>
+            </w:pict>
+          </mc:Fallback>
+        </mc:AlternateContent>
+      </w:r>
+      <w:r>
+        <w:rPr>
+          <w:noProof/>
+        </w:rPr>
+        <mc:AlternateContent>
+          <mc:Choice Requires="wpi">
+            <w:drawing>
+              <wp:anchor distT="0" distB="0" distL="114300" distR="114300" simplePos="0" relativeHeight="251659264" behindDoc="0" locked="0" layoutInCell="1" allowOverlap="1" wp14:anchorId="6F5B2511" wp14:editId="67073C6E">
+                <wp:simplePos x="0" y="0"/>
+                <wp:positionH relativeFrom="column">
+                  <wp:posOffset>162480</wp:posOffset>
+                </wp:positionH>
+                <wp:positionV relativeFrom="paragraph">
+                  <wp:posOffset>2360820</wp:posOffset>
+                </wp:positionV>
+                <wp:extent cx="5799960" cy="405360"/>
+                <wp:effectExtent l="57150" t="57150" r="48895" b="52070"/>
+                <wp:wrapNone/>
+                <wp:docPr id="1529682150" name="Ink 2"/>
+                <wp:cNvGraphicFramePr/>
+                <a:graphic xmlns:a="http://schemas.openxmlformats.org/drawingml/2006/main">
+                  <a:graphicData uri="http://schemas.microsoft.com/office/word/2010/wordprocessingInk">
+                    <w14:contentPart bwMode="auto" r:id="rId36">
+                      <w14:nvContentPartPr>
+                        <w14:cNvContentPartPr/>
+                      </w14:nvContentPartPr>
+                      <w14:xfrm>
+                        <a:off x="0" y="0"/>
+                        <a:ext cx="5799960" cy="405360"/>
+                      </w14:xfrm>
+                    </w14:contentPart>
+                  </a:graphicData>
+                </a:graphic>
+              </wp:anchor>
+            </w:drawing>
+          </mc:Choice>
+          <mc:Fallback>
+            <w:pict>
+              <v:shape w14:anchorId="25F7B5BA" id="Ink 2" o:spid="_x0000_s1026" type="#_x0000_t75" style="position:absolute;margin-left:12.1pt;margin-top:185.2pt;width:458.15pt;height:33.3pt;z-index:251659264;visibility:visible;mso-wrap-style:square;mso-wrap-distance-left:9pt;mso-wrap-distance-top:0;mso-wrap-distance-right:9pt;mso-wrap-distance-bottom:0;mso-position-horizontal:absolute;mso-position-horizontal-relative:text;mso-position-vertical:absolute;mso-position-vertical-relative:text" o:gfxdata="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">
+                <v:imagedata r:id="rId37" o:title=""/>
+              </v:shape>
+            </w:pict>
+          </mc:Fallback>
+        </mc:AlternateContent>
+      </w:r>
+      <w:r>
+        <w:rPr>
+          <w:noProof/>
+        </w:rPr>
+        <w:drawing>
+          <wp:inline distT="0" distB="0" distL="0" distR="0" wp14:anchorId="292D1EC3" wp14:editId="1E720006">
+            <wp:extent cx="5943600" cy="2733675"/>
+            <wp:effectExtent l="0" t="0" r="0" b="9525"/>
+            <wp:docPr id="482220563" name="Picture 1"/>
+            <wp:cNvGraphicFramePr>
+              <a:graphicFrameLocks xmlns:a="http://schemas.openxmlformats.org/drawingml/2006/main" noChangeAspect="1"/>
+            </wp:cNvGraphicFramePr>
+            <a:graphic xmlns:a="http://schemas.openxmlformats.org/drawingml/2006/main">
+              <a:graphicData uri="http://schemas.openxmlformats.org/drawingml/2006/picture">
+                <pic:pic xmlns:pic="http://schemas.openxmlformats.org/drawingml/2006/picture">
+                  <pic:nvPicPr>
+                    <pic:cNvPr id="482220563" name=""/>
+                    <pic:cNvPicPr/>
+                  </pic:nvPicPr>
+                  <pic:blipFill>
+                    <a:blip r:embed="rId38"/>
+                    <a:stretch>
+                      <a:fillRect/>
+                    </a:stretch>
+                  </pic:blipFill>
+                  <pic:spPr>
+                    <a:xfrm>
+                      <a:off x="0" y="0"/>
+                      <a:ext cx="5943600" cy="2733675"/>
+                    </a:xfrm>
+                    <a:prstGeom prst="rect">
+                      <a:avLst/>
+                    </a:prstGeom>
+                  </pic:spPr>
+                </pic:pic>
+              </a:graphicData>
+            </a:graphic>
+          </wp:inline>
+        </w:drawing>
+      </w:r>
+    </w:p>
+    <w:p>
+      <w:pPr>
+        <w:pStyle w:val="ListParagraph"/>
+        <w:numPr>
+          <w:ilvl w:val="0"/>
+          <w:numId w:val="2"/>
+        </w:numPr>
+      </w:pPr>
+      <w:r>
+        <w:rPr>
+          <w:noProof/>
+        </w:rPr>
+        <w:drawing>
+          <wp:inline distT="0" distB="0" distL="0" distR="0" wp14:anchorId="3EFC4A89" wp14:editId="6F72F001">
+            <wp:extent cx="5943600" cy="1955800"/>
+            <wp:effectExtent l="0" t="0" r="0" b="6350"/>
+            <wp:docPr id="175869957" name="Picture 1"/>
+            <wp:cNvGraphicFramePr>
+              <a:graphicFrameLocks xmlns:a="http://schemas.openxmlformats.org/drawingml/2006/main" noChangeAspect="1"/>
+            </wp:cNvGraphicFramePr>
+            <a:graphic xmlns:a="http://schemas.openxmlformats.org/drawingml/2006/main">
+              <a:graphicData uri="http://schemas.openxmlformats.org/drawingml/2006/picture">
+                <pic:pic xmlns:pic="http://schemas.openxmlformats.org/drawingml/2006/picture">
+                  <pic:nvPicPr>
+                    <pic:cNvPr id="175869957" name=""/>
+                    <pic:cNvPicPr/>
+                  </pic:nvPicPr>
+                  <pic:blipFill>
+                    <a:blip r:embed="rId39"/>
+                    <a:stretch>
+                      <a:fillRect/>
+                    </a:stretch>
+                  </pic:blipFill>
+                  <pic:spPr>
+                    <a:xfrm>
+                      <a:off x="0" y="0"/>
+                      <a:ext cx="5943600" cy="1955800"/>
+                    </a:xfrm>
+                    <a:prstGeom prst="rect">
+                      <a:avLst/>
+                    </a:prstGeom>
+                  </pic:spPr>
+                </pic:pic>
+              </a:graphicData>
+            </a:graphic>
+          </wp:inline>
+        </w:drawing>
+      </w:r>
+    </w:p>
     <w:p/>
+    <w:p>
+      <w:r>
+        <w:t>Explanation of above:</w:t>
+      </w:r>
+    </w:p>
+    <w:p>
+      <w:r>
+        <w:t xml:space="preserve">Understanding how SQL queries are executed step-by-step involves understanding </w:t>
+      </w:r>
+      <w:r>
+        <w:rPr>
+          <w:b/>
+          <w:bCs/>
+        </w:rPr>
+        <w:t>query execution order</w:t>
+      </w:r>
+      <w:r>
+        <w:t xml:space="preserve">, also known as </w:t>
+      </w:r>
+      <w:r>
+        <w:rPr>
+          <w:b/>
+          <w:bCs/>
+        </w:rPr>
+        <w:t>logical query processing order</w:t>
+      </w:r>
+      <w:r>
+        <w:t>. SQL doesn't process queries from left to right as written. Instead, it follows a defined order:</w:t>
+      </w:r>
+    </w:p>
+    <w:p>
+      <w:r>
+        <w:pict w14:anchorId="6DD53A9E">
+          <v:rect id="_x0000_i1025" style="width:0;height:1.5pt" o:hralign="center" o:hrstd="t" o:hr="t" fillcolor="#a0a0a0" stroked="f"/>
+        </w:pict>
+      </w:r>
+    </w:p>
+    <w:p>
+      <w:pPr>
+        <w:rPr>
+          <w:b/>
+          <w:bCs/>
+        </w:rPr>
+      </w:pPr>
+      <w:r>
+        <w:rPr>
+          <w:b/>
+          <w:bCs/>
+        </w:rPr>
+        <w:t>Logical Query Execution Order for:</w:t>
+      </w:r>
+    </w:p>
+    <w:p>
+      <w:r>
+        <w:t>sql</w:t>
+      </w:r>
+    </w:p>
+    <w:p>
+      <w:r>
+        <w:t>Copy code</w:t>
+      </w:r>
+    </w:p>
+    <w:p>
+      <w:r>
+        <w:t xml:space="preserve">SELECT users.id, COUNT(posts.id) </w:t>
+      </w:r>
+    </w:p>
+    <w:p>
+      <w:r>
+        <w:t xml:space="preserve">FROM posts </w:t>
+      </w:r>
+    </w:p>
+    <w:p>
+      <w:r>
+        <w:t xml:space="preserve">RIGHT JOIN users ON posts.owner_id = users.id </w:t>
+      </w:r>
+    </w:p>
+    <w:p>
+      <w:r>
+        <w:t>GROUP BY users.id;</w:t>
+      </w:r>
+    </w:p>
+    <w:p>
+      <w:pPr>
+        <w:rPr>
+          <w:b/>
+          <w:bCs/>
+        </w:rPr>
+      </w:pPr>
+      <w:r>
+        <w:rPr>
+          <w:b/>
+          <w:bCs/>
+        </w:rPr>
+        <w:lastRenderedPageBreak/>
+        <w:t>Step-by-Step Execution Flow:</w:t>
+      </w:r>
+    </w:p>
+    <w:p>
+      <w:pPr>
+        <w:numPr>
+          <w:ilvl w:val="0"/>
+          <w:numId w:val="6"/>
+        </w:numPr>
+      </w:pPr>
+      <w:r>
+        <w:rPr>
+          <w:b/>
+          <w:bCs/>
+        </w:rPr>
+        <w:t>FROM Clause:</w:t>
+      </w:r>
+    </w:p>
+    <w:p>
+      <w:pPr>
+        <w:numPr>
+          <w:ilvl w:val="1"/>
+          <w:numId w:val="6"/>
+        </w:numPr>
+      </w:pPr>
+      <w:r>
+        <w:t>The first step is to identify the source tables: posts and users.</w:t>
+      </w:r>
+    </w:p>
+    <w:p>
+      <w:pPr>
+        <w:numPr>
+          <w:ilvl w:val="1"/>
+          <w:numId w:val="6"/>
+        </w:numPr>
+      </w:pPr>
+      <w:r>
+        <w:t>At this point, the database hasn't joined the tables yet—it just locates them.</w:t>
+      </w:r>
+    </w:p>
+    <w:p>
+      <w:r>
+        <w:rPr>
+          <w:b/>
+          <w:bCs/>
+        </w:rPr>
+        <w:t>Intermediate Result:</w:t>
+      </w:r>
+    </w:p>
+    <w:p>
+      <w:pPr>
+        <w:numPr>
+          <w:ilvl w:val="1"/>
+          <w:numId w:val="6"/>
+        </w:numPr>
+      </w:pPr>
+      <w:r>
+        <w:t>The raw data of the posts and users tables.</w:t>
+      </w:r>
+    </w:p>
+    <w:p>
+      <w:pPr>
+        <w:numPr>
+          <w:ilvl w:val="0"/>
+          <w:numId w:val="6"/>
+        </w:numPr>
+      </w:pPr>
+      <w:r>
+        <w:rPr>
+          <w:b/>
+          <w:bCs/>
+        </w:rPr>
+        <w:t>RIGHT JOIN Clause:</w:t>
+      </w:r>
+    </w:p>
+    <w:p>
+      <w:pPr>
+        <w:numPr>
+          <w:ilvl w:val="1"/>
+          <w:numId w:val="6"/>
+        </w:numPr>
+      </w:pPr>
+      <w:r>
+        <w:t>Combines rows from posts and users based on the condition posts.owner_id = users.id.</w:t>
+      </w:r>
+    </w:p>
+    <w:p>
+      <w:pPr>
+        <w:numPr>
+          <w:ilvl w:val="1"/>
+          <w:numId w:val="6"/>
+        </w:numPr>
+      </w:pPr>
+      <w:r>
+        <w:t>Ensures all rows from users are included in the result, even if there's no matching row in posts.</w:t>
+      </w:r>
+    </w:p>
+    <w:p>
+      <w:pPr>
+        <w:numPr>
+          <w:ilvl w:val="1"/>
+          <w:numId w:val="6"/>
+        </w:numPr>
+      </w:pPr>
+      <w:r>
+        <w:t>Non-matching rows from posts are filled with NULL.</w:t>
+      </w:r>
+    </w:p>
+    <w:p>
+      <w:r>
+        <w:rPr>
+          <w:b/>
+          <w:bCs/>
+        </w:rPr>
+        <w:t>Intermediate Result After Join:</w:t>
+      </w:r>
+    </w:p>
+    <w:tbl>
+      <w:tblPr>
+        <w:tblW w:w="0" w:type="auto"/>
+        <w:tblCellSpacing w:w="15" w:type="dxa"/>
+        <w:tblInd w:w="720" w:type="dxa"/>
+        <w:tblCellMar>
+          <w:top w:w="15" w:type="dxa"/>
+          <w:left w:w="15" w:type="dxa"/>
+          <w:bottom w:w="15" w:type="dxa"/>
+          <w:right w:w="15" w:type="dxa"/>
+        </w:tblCellMar>
+        <w:tblLook w:val="04A0" w:firstRow="1" w:lastRow="0" w:firstColumn="1" w:lastColumn="0" w:noHBand="0" w:noVBand="1"/>
+      </w:tblPr>
+      <w:tblGrid>
+        <w:gridCol w:w="786"/>
+        <w:gridCol w:w="777"/>
+        <w:gridCol w:w="946"/>
+      </w:tblGrid>
+      <w:tr>
+        <w:trPr>
+          <w:tblHeader/>
+          <w:tblCellSpacing w:w="15" w:type="dxa"/>
+        </w:trPr>
+        <w:tc>
+          <w:tcPr>
+            <w:tcW w:w="0" w:type="auto"/>
+            <w:vAlign w:val="center"/>
+            <w:hideMark/>
+          </w:tcPr>
+          <w:p>
+            <w:pPr>
+              <w:rPr>
+                <w:b/>
+                <w:bCs/>
+              </w:rPr>
+            </w:pPr>
+            <w:r>
+              <w:rPr>
+                <w:b/>
+                <w:bCs/>
+              </w:rPr>
+              <w:t>users.id</w:t>
+            </w:r>
+          </w:p>
+        </w:tc>
+        <w:tc>
+          <w:tcPr>
+            <w:tcW w:w="0" w:type="auto"/>
+            <w:vAlign w:val="center"/>
+            <w:hideMark/>
+          </w:tcPr>
+          <w:p>
+            <w:pPr>
+              <w:rPr>
+                <w:b/>
+                <w:bCs/>
+              </w:rPr>
+            </w:pPr>
+            <w:r>
+              <w:rPr>
+                <w:b/>
+                <w:bCs/>
+              </w:rPr>
+              <w:t>posts.id</w:t>
+            </w:r>
+          </w:p>
+        </w:tc>
+        <w:tc>
+          <w:tcPr>
+            <w:tcW w:w="0" w:type="auto"/>
+            <w:vAlign w:val="center"/>
+            <w:hideMark/>
+          </w:tcPr>
+          <w:p>
+            <w:pPr>
+              <w:rPr>
+                <w:b/>
+                <w:bCs/>
+              </w:rPr>
+            </w:pPr>
+            <w:r>
+              <w:rPr>
+                <w:b/>
+                <w:bCs/>
+              </w:rPr>
+              <w:t>owner_id</w:t>
+            </w:r>
+          </w:p>
+        </w:tc>
+      </w:tr>
+      <w:tr>
+        <w:trPr>
+          <w:tblCellSpacing w:w="15" w:type="dxa"/>
+        </w:trPr>
+        <w:tc>
+          <w:tcPr>
+            <w:tcW w:w="0" w:type="auto"/>
+            <w:vAlign w:val="center"/>
+            <w:hideMark/>
+          </w:tcPr>
+          <w:p>
+            <w:r>
+              <w:t>1</w:t>
+            </w:r>
+          </w:p>
+        </w:tc>
+        <w:tc>
+          <w:tcPr>
+            <w:tcW w:w="0" w:type="auto"/>
+            <w:vAlign w:val="center"/>
+            <w:hideMark/>
+          </w:tcPr>
+          <w:p>
+            <w:r>
+              <w:t>1</w:t>
+            </w:r>
+          </w:p>
+        </w:tc>
+        <w:tc>
+          <w:tcPr>
+            <w:tcW w:w="0" w:type="auto"/>
+            <w:vAlign w:val="center"/>
+            <w:hideMark/>
+          </w:tcPr>
+          <w:p>
+            <w:r>
+              <w:t>1</w:t>
+            </w:r>
+          </w:p>
+        </w:tc>
+      </w:tr>
+      <w:tr>
+        <w:trPr>
+          <w:tblCellSpacing w:w="15" w:type="dxa"/>
+        </w:trPr>
+        <w:tc>
+          <w:tcPr>
+            <w:tcW w:w="0" w:type="auto"/>
+            <w:vAlign w:val="center"/>
+            <w:hideMark/>
+          </w:tcPr>
+          <w:p>
+            <w:r>
+              <w:t>1</w:t>
+            </w:r>
+          </w:p>
+        </w:tc>
+        <w:tc>
+          <w:tcPr>
+            <w:tcW w:w="0" w:type="auto"/>
+            <w:vAlign w:val="center"/>
+            <w:hideMark/>
+          </w:tcPr>
+          <w:p>
+            <w:r>
+              <w:t>2</w:t>
+            </w:r>
+          </w:p>
+        </w:tc>
+        <w:tc>
+          <w:tcPr>
+            <w:tcW w:w="0" w:type="auto"/>
+            <w:vAlign w:val="center"/>
+            <w:hideMark/>
+          </w:tcPr>
+          <w:p>
+            <w:r>
+              <w:t>1</w:t>
+            </w:r>
+          </w:p>
+        </w:tc>
+      </w:tr>
+      <w:tr>
+        <w:trPr>
+          <w:tblCellSpacing w:w="15" w:type="dxa"/>
+        </w:trPr>
+        <w:tc>
+          <w:tcPr>
+            <w:tcW w:w="0" w:type="auto"/>
+            <w:vAlign w:val="center"/>
+            <w:hideMark/>
+          </w:tcPr>
+          <w:p>
+            <w:r>
+              <w:t>3</w:t>
+            </w:r>
+          </w:p>
+        </w:tc>
+        <w:tc>
+          <w:tcPr>
+            <w:tcW w:w="0" w:type="auto"/>
+            <w:vAlign w:val="center"/>
+            <w:hideMark/>
+          </w:tcPr>
+          <w:p>
+            <w:r>
+              <w:t>3</w:t>
+            </w:r>
+          </w:p>
+        </w:tc>
+        <w:tc>
+          <w:tcPr>
+            <w:tcW w:w="0" w:type="auto"/>
+            <w:vAlign w:val="center"/>
+            <w:hideMark/>
+          </w:tcPr>
+          <w:p>
+            <w:r>
+              <w:t>3</w:t>
+            </w:r>
+          </w:p>
+        </w:tc>
+      </w:tr>
+      <w:tr>
+        <w:trPr>
+          <w:tblCellSpacing w:w="15" w:type="dxa"/>
+        </w:trPr>
+        <w:tc>
+          <w:tcPr>
+            <w:tcW w:w="0" w:type="auto"/>
+            <w:vAlign w:val="center"/>
+            <w:hideMark/>
+          </w:tcPr>
+          <w:p>
+            <w:r>
+              <w:t>2</w:t>
+            </w:r>
+          </w:p>
+        </w:tc>
+        <w:tc>
+          <w:tcPr>
+            <w:tcW w:w="0" w:type="auto"/>
+            <w:vAlign w:val="center"/>
+            <w:hideMark/>
+          </w:tcPr>
+          <w:p>
+            <w:r>
+              <w:t>NULL</w:t>
+            </w:r>
+          </w:p>
+        </w:tc>
+        <w:tc>
+          <w:tcPr>
+            <w:tcW w:w="0" w:type="auto"/>
+            <w:vAlign w:val="center"/>
+            <w:hideMark/>
+          </w:tcPr>
+          <w:p>
+            <w:r>
+              <w:t>NULL</w:t>
+            </w:r>
+          </w:p>
+        </w:tc>
+      </w:tr>
+    </w:tbl>
+    <w:p>
+      <w:pPr>
+        <w:numPr>
+          <w:ilvl w:val="0"/>
+          <w:numId w:val="6"/>
+        </w:numPr>
+      </w:pPr>
+      <w:r>
+        <w:rPr>
+          <w:b/>
+          <w:bCs/>
+        </w:rPr>
+        <w:t>GROUP BY Clause:</w:t>
+      </w:r>
+    </w:p>
+    <w:p>
+      <w:pPr>
+        <w:numPr>
+          <w:ilvl w:val="1"/>
+          <w:numId w:val="6"/>
+        </w:numPr>
+      </w:pPr>
+      <w:r>
+        <w:t>Groups the joined rows by users.id.</w:t>
+      </w:r>
+    </w:p>
+    <w:p>
+      <w:pPr>
+        <w:numPr>
+          <w:ilvl w:val="1"/>
+          <w:numId w:val="6"/>
+        </w:numPr>
+      </w:pPr>
+      <w:r>
+        <w:t>For each unique users.id, it creates a group of rows.</w:t>
+      </w:r>
+    </w:p>
+    <w:p>
+      <w:r>
+        <w:rPr>
+          <w:b/>
+          <w:bCs/>
+        </w:rPr>
+        <w:t>Grouped Data Example:</w:t>
+      </w:r>
+    </w:p>
+    <w:p>
+      <w:pPr>
+        <w:numPr>
+          <w:ilvl w:val="1"/>
+          <w:numId w:val="6"/>
+        </w:numPr>
+      </w:pPr>
+      <w:r>
+        <w:t>Group for users.id = 1: Rows with posts.id = 1 and 2.</w:t>
+      </w:r>
+    </w:p>
+    <w:p>
+      <w:pPr>
+        <w:numPr>
+          <w:ilvl w:val="1"/>
+          <w:numId w:val="6"/>
+        </w:numPr>
+      </w:pPr>
+      <w:r>
+        <w:t>Group for users.id = 2: No rows, only user details.</w:t>
+      </w:r>
+    </w:p>
+    <w:p>
+      <w:pPr>
+        <w:numPr>
+          <w:ilvl w:val="1"/>
+          <w:numId w:val="6"/>
+        </w:numPr>
+      </w:pPr>
+      <w:r>
+        <w:t>Group for users.id = 3: Row with posts.id = 3.</w:t>
+      </w:r>
+    </w:p>
+    <w:p>
+      <w:pPr>
+        <w:numPr>
+          <w:ilvl w:val="0"/>
+          <w:numId w:val="6"/>
+        </w:numPr>
+      </w:pPr>
+      <w:r>
+        <w:rPr>
+          <w:b/>
+          <w:bCs/>
+        </w:rPr>
+        <w:t>COUNT(posts.id) (Aggregation):</w:t>
+      </w:r>
+    </w:p>
+    <w:p>
+      <w:pPr>
+        <w:numPr>
+          <w:ilvl w:val="1"/>
+          <w:numId w:val="6"/>
+        </w:numPr>
+      </w:pPr>
+      <w:r>
+        <w:t>For each group created in the previous step, the COUNT(posts.id) function is applied:</w:t>
+      </w:r>
+    </w:p>
+    <w:p>
+      <w:pPr>
+        <w:numPr>
+          <w:ilvl w:val="2"/>
+          <w:numId w:val="6"/>
+        </w:numPr>
+      </w:pPr>
+      <w:r>
+        <w:t>Counts the non-NULL posts.id values in each group.</w:t>
+      </w:r>
+    </w:p>
+    <w:p>
+      <w:pPr>
+        <w:numPr>
+          <w:ilvl w:val="2"/>
+          <w:numId w:val="6"/>
+        </w:numPr>
+      </w:pPr>
+      <w:r>
+        <w:t>If no posts.id exists (all NULL), the count is 0.</w:t>
+      </w:r>
+    </w:p>
+    <w:p>
+      <w:r>
+        <w:rPr>
+          <w:b/>
+          <w:bCs/>
+        </w:rPr>
+        <w:lastRenderedPageBreak/>
+        <w:t>Aggregated Results:</w:t>
+      </w:r>
+    </w:p>
+    <w:tbl>
+      <w:tblPr>
+        <w:tblW w:w="0" w:type="auto"/>
+        <w:tblCellSpacing w:w="15" w:type="dxa"/>
+        <w:tblInd w:w="720" w:type="dxa"/>
+        <w:tblCellMar>
+          <w:top w:w="15" w:type="dxa"/>
+          <w:left w:w="15" w:type="dxa"/>
+          <w:bottom w:w="15" w:type="dxa"/>
+          <w:right w:w="15" w:type="dxa"/>
+        </w:tblCellMar>
+        <w:tblLook w:val="04A0" w:firstRow="1" w:lastRow="0" w:firstColumn="1" w:lastColumn="0" w:noHBand="0" w:noVBand="1"/>
+      </w:tblPr>
+      <w:tblGrid>
+        <w:gridCol w:w="786"/>
+        <w:gridCol w:w="1590"/>
+      </w:tblGrid>
+      <w:tr>
+        <w:trPr>
+          <w:tblHeader/>
+          <w:tblCellSpacing w:w="15" w:type="dxa"/>
+        </w:trPr>
+        <w:tc>
+          <w:tcPr>
+            <w:tcW w:w="0" w:type="auto"/>
+            <w:vAlign w:val="center"/>
+            <w:hideMark/>
+          </w:tcPr>
+          <w:p>
+            <w:pPr>
+              <w:rPr>
+                <w:b/>
+                <w:bCs/>
+              </w:rPr>
+            </w:pPr>
+            <w:r>
+              <w:rPr>
+                <w:b/>
+                <w:bCs/>
+              </w:rPr>
+              <w:t>users.id</w:t>
+            </w:r>
+          </w:p>
+        </w:tc>
+        <w:tc>
+          <w:tcPr>
+            <w:tcW w:w="0" w:type="auto"/>
+            <w:vAlign w:val="center"/>
+            <w:hideMark/>
+          </w:tcPr>
+          <w:p>
+            <w:pPr>
+              <w:rPr>
+                <w:b/>
+                <w:bCs/>
+              </w:rPr>
+            </w:pPr>
+            <w:r>
+              <w:rPr>
+                <w:b/>
+                <w:bCs/>
+              </w:rPr>
+              <w:t>COUNT(posts.id)</w:t>
+            </w:r>
+          </w:p>
+        </w:tc>
+      </w:tr>
+      <w:tr>
+        <w:trPr>
+          <w:tblCellSpacing w:w="15" w:type="dxa"/>
+        </w:trPr>
+        <w:tc>
+          <w:tcPr>
+            <w:tcW w:w="0" w:type="auto"/>
+            <w:vAlign w:val="center"/>
+            <w:hideMark/>
+          </w:tcPr>
+          <w:p>
+            <w:r>
+              <w:t>1</w:t>
+            </w:r>
+          </w:p>
+        </w:tc>
+        <w:tc>
+          <w:tcPr>
+            <w:tcW w:w="0" w:type="auto"/>
+            <w:vAlign w:val="center"/>
+            <w:hideMark/>
+          </w:tcPr>
+          <w:p>
+            <w:r>
+              <w:t>2</w:t>
+            </w:r>
+          </w:p>
+        </w:tc>
+      </w:tr>
+      <w:tr>
+        <w:trPr>
+          <w:tblCellSpacing w:w="15" w:type="dxa"/>
+        </w:trPr>
+        <w:tc>
+          <w:tcPr>
+            <w:tcW w:w="0" w:type="auto"/>
+            <w:vAlign w:val="center"/>
+            <w:hideMark/>
+          </w:tcPr>
+          <w:p>
+            <w:r>
+              <w:t>2</w:t>
+            </w:r>
+          </w:p>
+        </w:tc>
+        <w:tc>
+          <w:tcPr>
+            <w:tcW w:w="0" w:type="auto"/>
+            <w:vAlign w:val="center"/>
+            <w:hideMark/>
+          </w:tcPr>
+          <w:p>
+            <w:r>
+              <w:t>0</w:t>
+            </w:r>
+          </w:p>
+        </w:tc>
+      </w:tr>
+      <w:tr>
+        <w:trPr>
+          <w:tblCellSpacing w:w="15" w:type="dxa"/>
+        </w:trPr>
+        <w:tc>
+          <w:tcPr>
+            <w:tcW w:w="0" w:type="auto"/>
+            <w:vAlign w:val="center"/>
+            <w:hideMark/>
+          </w:tcPr>
+          <w:p>
+            <w:r>
+              <w:t>3</w:t>
+            </w:r>
+          </w:p>
+        </w:tc>
+        <w:tc>
+          <w:tcPr>
+            <w:tcW w:w="0" w:type="auto"/>
+            <w:vAlign w:val="center"/>
+            <w:hideMark/>
+          </w:tcPr>
+          <w:p>
+            <w:r>
+              <w:t>1</w:t>
+            </w:r>
+          </w:p>
+        </w:tc>
+      </w:tr>
+    </w:tbl>
+    <w:p>
+      <w:pPr>
+        <w:numPr>
+          <w:ilvl w:val="0"/>
+          <w:numId w:val="6"/>
+        </w:numPr>
+      </w:pPr>
+      <w:r>
+        <w:rPr>
+          <w:b/>
+          <w:bCs/>
+        </w:rPr>
+        <w:t>SELECT Clause:</w:t>
+      </w:r>
+    </w:p>
+    <w:p>
+      <w:pPr>
+        <w:numPr>
+          <w:ilvl w:val="1"/>
+          <w:numId w:val="6"/>
+        </w:numPr>
+      </w:pPr>
+      <w:r>
+        <w:t>Finally, the SELECT clause retrieves the columns specified: users.id and the aggregated COUNT(posts.id).</w:t>
+      </w:r>
+    </w:p>
+    <w:p>
+      <w:r>
+        <w:rPr>
+          <w:b/>
+          <w:bCs/>
+        </w:rPr>
+        <w:t>Final Output:</w:t>
+      </w:r>
+    </w:p>
+    <w:tbl>
+      <w:tblPr>
+        <w:tblW w:w="0" w:type="auto"/>
+        <w:tblCellSpacing w:w="15" w:type="dxa"/>
+        <w:tblInd w:w="720" w:type="dxa"/>
+        <w:tblCellMar>
+          <w:top w:w="15" w:type="dxa"/>
+          <w:left w:w="15" w:type="dxa"/>
+          <w:bottom w:w="15" w:type="dxa"/>
+          <w:right w:w="15" w:type="dxa"/>
+        </w:tblCellMar>
+        <w:tblLook w:val="04A0" w:firstRow="1" w:lastRow="0" w:firstColumn="1" w:lastColumn="0" w:noHBand="0" w:noVBand="1"/>
+      </w:tblPr>
+      <w:tblGrid>
+        <w:gridCol w:w="786"/>
+        <w:gridCol w:w="1590"/>
+      </w:tblGrid>
+      <w:tr>
+        <w:trPr>
+          <w:tblHeader/>
+          <w:tblCellSpacing w:w="15" w:type="dxa"/>
+        </w:trPr>
+        <w:tc>
+          <w:tcPr>
+            <w:tcW w:w="0" w:type="auto"/>
+            <w:vAlign w:val="center"/>
+            <w:hideMark/>
+          </w:tcPr>
+          <w:p>
+            <w:pPr>
+              <w:rPr>
+                <w:b/>
+                <w:bCs/>
+              </w:rPr>
+            </w:pPr>
+            <w:r>
+              <w:rPr>
+                <w:b/>
+                <w:bCs/>
+              </w:rPr>
+              <w:t>users.id</w:t>
+            </w:r>
+          </w:p>
+        </w:tc>
+        <w:tc>
+          <w:tcPr>
+            <w:tcW w:w="0" w:type="auto"/>
+            <w:vAlign w:val="center"/>
+            <w:hideMark/>
+          </w:tcPr>
+          <w:p>
+            <w:pPr>
+              <w:rPr>
+                <w:b/>
+                <w:bCs/>
+              </w:rPr>
+            </w:pPr>
+            <w:r>
+              <w:rPr>
+                <w:b/>
+                <w:bCs/>
+              </w:rPr>
+              <w:t>COUNT(posts.id)</w:t>
+            </w:r>
+          </w:p>
+        </w:tc>
+      </w:tr>
+      <w:tr>
+        <w:trPr>
+          <w:tblCellSpacing w:w="15" w:type="dxa"/>
+        </w:trPr>
+        <w:tc>
+          <w:tcPr>
+            <w:tcW w:w="0" w:type="auto"/>
+            <w:vAlign w:val="center"/>
+            <w:hideMark/>
+          </w:tcPr>
+          <w:p>
+            <w:r>
+              <w:t>1</w:t>
+            </w:r>
+          </w:p>
+        </w:tc>
+        <w:tc>
+          <w:tcPr>
+            <w:tcW w:w="0" w:type="auto"/>
+            <w:vAlign w:val="center"/>
+            <w:hideMark/>
+          </w:tcPr>
+          <w:p>
+            <w:r>
+              <w:t>2</w:t>
+            </w:r>
+          </w:p>
+        </w:tc>
+      </w:tr>
+      <w:tr>
+        <w:trPr>
+          <w:tblCellSpacing w:w="15" w:type="dxa"/>
+        </w:trPr>
+        <w:tc>
+          <w:tcPr>
+            <w:tcW w:w="0" w:type="auto"/>
+            <w:vAlign w:val="center"/>
+            <w:hideMark/>
+          </w:tcPr>
+          <w:p>
+            <w:r>
+              <w:t>2</w:t>
+            </w:r>
+          </w:p>
+        </w:tc>
+        <w:tc>
+          <w:tcPr>
+            <w:tcW w:w="0" w:type="auto"/>
+            <w:vAlign w:val="center"/>
+            <w:hideMark/>
+          </w:tcPr>
+          <w:p>
+            <w:r>
+              <w:t>0</w:t>
+            </w:r>
+          </w:p>
+        </w:tc>
+      </w:tr>
+      <w:tr>
+        <w:trPr>
+          <w:tblCellSpacing w:w="15" w:type="dxa"/>
+        </w:trPr>
+        <w:tc>
+          <w:tcPr>
+            <w:tcW w:w="0" w:type="auto"/>
+            <w:vAlign w:val="center"/>
+            <w:hideMark/>
+          </w:tcPr>
+          <w:p>
+            <w:r>
+              <w:t>3</w:t>
+            </w:r>
+          </w:p>
+        </w:tc>
+        <w:tc>
+          <w:tcPr>
+            <w:tcW w:w="0" w:type="auto"/>
+            <w:vAlign w:val="center"/>
+            <w:hideMark/>
+          </w:tcPr>
+          <w:p>
+            <w:r>
+              <w:t>1</w:t>
+            </w:r>
+          </w:p>
+        </w:tc>
+      </w:tr>
+    </w:tbl>
+    <w:p>
+      <w:r>
+        <w:pict w14:anchorId="2836A71A">
+          <v:rect id="_x0000_i1026" style="width:0;height:1.5pt" o:hralign="center" o:hrstd="t" o:hr="t" fillcolor="#a0a0a0" stroked="f"/>
+        </w:pict>
+      </w:r>
+    </w:p>
+    <w:p>
+      <w:pPr>
+        <w:rPr>
+          <w:b/>
+          <w:bCs/>
+        </w:rPr>
+      </w:pPr>
+      <w:r>
+        <w:rPr>
+          <w:b/>
+          <w:bCs/>
+        </w:rPr>
+        <w:t>What Happens First, and What Happens Last?</w:t>
+      </w:r>
+    </w:p>
+    <w:p>
+      <w:pPr>
+        <w:numPr>
+          <w:ilvl w:val="0"/>
+          <w:numId w:val="7"/>
+        </w:numPr>
+      </w:pPr>
+      <w:r>
+        <w:rPr>
+          <w:b/>
+          <w:bCs/>
+        </w:rPr>
+        <w:t>First:</w:t>
+      </w:r>
+      <w:r>
+        <w:br/>
+        <w:t>The FROM clause loads data from the posts and users tables, and the RIGHT JOIN combines them.</w:t>
+      </w:r>
+    </w:p>
+    <w:p>
+      <w:pPr>
+        <w:numPr>
+          <w:ilvl w:val="0"/>
+          <w:numId w:val="7"/>
+        </w:numPr>
+      </w:pPr>
+      <w:r>
+        <w:rPr>
+          <w:b/>
+          <w:bCs/>
+        </w:rPr>
+        <w:t>Intermediate:</w:t>
+      </w:r>
+      <w:r>
+        <w:br/>
+        <w:t>The GROUP BY clause organizes the rows into groups, one for each unique users.id.</w:t>
+      </w:r>
+    </w:p>
+    <w:p>
+      <w:pPr>
+        <w:numPr>
+          <w:ilvl w:val="0"/>
+          <w:numId w:val="7"/>
+        </w:numPr>
+      </w:pPr>
+      <w:r>
+        <w:rPr>
+          <w:b/>
+          <w:bCs/>
+        </w:rPr>
+        <w:t>Next:</w:t>
+      </w:r>
+      <w:r>
+        <w:br/>
+        <w:t>The COUNT(posts.id) function calculates the number of posts for each group.</w:t>
+      </w:r>
+    </w:p>
+    <w:p>
+      <w:pPr>
+        <w:numPr>
+          <w:ilvl w:val="0"/>
+          <w:numId w:val="7"/>
+        </w:numPr>
+      </w:pPr>
+      <w:r>
+        <w:rPr>
+          <w:b/>
+          <w:bCs/>
+        </w:rPr>
+        <w:t>Last:</w:t>
+      </w:r>
+      <w:r>
+        <w:br/>
+        <w:t>The SELECT clause retrieves the results to display.</w:t>
+      </w:r>
+    </w:p>
+    <w:p>
+      <w:r>
+        <w:pict w14:anchorId="53B552E8">
+          <v:rect id="_x0000_i1027" style="width:0;height:1.5pt" o:hralign="center" o:hrstd="t" o:hr="t" fillcolor="#a0a0a0" stroked="f"/>
+        </w:pict>
+      </w:r>
+    </w:p>
+    <w:p>
+      <w:r>
+        <w:t xml:space="preserve">This flow explains the logical processing order of your query from start to finish. </w:t>
+      </w:r>
+      <w:r>
+        <w:rPr>
+          <w:b/>
+          <w:bCs/>
+        </w:rPr>
+        <w:t>Let me know if you'd like further clarifications!</w:t>
+      </w:r>
+    </w:p>
+    <w:p>
+      <w:r>
+        <w:t>4o</w:t>
+      </w:r>
+    </w:p>
+    <w:p>
+      <w:r>
+        <w:rPr>
+          <w:noProof/>
+        </w:rPr>
+        <w:lastRenderedPageBreak/>
+        <w:drawing>
+          <wp:inline distT="0" distB="0" distL="0" distR="0" wp14:anchorId="6C95D996" wp14:editId="033767B2">
+            <wp:extent cx="5943600" cy="1808480"/>
+            <wp:effectExtent l="0" t="0" r="0" b="1270"/>
+            <wp:docPr id="1941731773" name="Picture 1"/>
+            <wp:cNvGraphicFramePr>
+              <a:graphicFrameLocks xmlns:a="http://schemas.openxmlformats.org/drawingml/2006/main" noChangeAspect="1"/>
+            </wp:cNvGraphicFramePr>
+            <a:graphic xmlns:a="http://schemas.openxmlformats.org/drawingml/2006/main">
+              <a:graphicData uri="http://schemas.openxmlformats.org/drawingml/2006/picture">
+                <pic:pic xmlns:pic="http://schemas.openxmlformats.org/drawingml/2006/picture">
+                  <pic:nvPicPr>
+                    <pic:cNvPr id="1941731773" name=""/>
+                    <pic:cNvPicPr/>
+                  </pic:nvPicPr>
+                  <pic:blipFill>
+                    <a:blip r:embed="rId40"/>
+                    <a:stretch>
+                      <a:fillRect/>
+                    </a:stretch>
+                  </pic:blipFill>
+                  <pic:spPr>
+                    <a:xfrm>
+                      <a:off x="0" y="0"/>
+                      <a:ext cx="5943600" cy="1808480"/>
+                    </a:xfrm>
+                    <a:prstGeom prst="rect">
+                      <a:avLst/>
+                    </a:prstGeom>
+                  </pic:spPr>
+                </pic:pic>
+              </a:graphicData>
+            </a:graphic>
+          </wp:inline>
+        </w:drawing>
+      </w:r>
+      <w:r>
+        <w:rPr>
+          <w:vanish/>
+        </w:rPr>
+        <w:t>Top of Form</w:t>
+      </w:r>
+    </w:p>
+    <w:p>
+      <w:pPr>
+        <w:rPr>
+          <w:vanish/>
+        </w:rPr>
+      </w:pPr>
+    </w:p>
+    <w:p>
+      <w:r>
+        <w:rPr>
+          <w:vanish/>
+        </w:rPr>
+        <w:t>Bottom of Form</w:t>
+      </w:r>
+    </w:p>
+    <w:p/>
+    <w:p>
+      <w:pPr>
+        <w:rPr>
+          <w:color w:val="FF0000"/>
+        </w:rPr>
+      </w:pPr>
+    </w:p>
+    <w:p>
+      <w:pPr>
+        <w:rPr>
+          <w:color w:val="FF0000"/>
+        </w:rPr>
+      </w:pPr>
+      <w:r>
+        <w:rPr>
+          <w:color w:val="FF0000"/>
+        </w:rPr>
+        <w:t>Aggregate functions are specialized SQL functions that perform calculations on a set of values and return a single summarized result. They are commonly used in conjunction with the GROUP BY clause to group rows and apply calculations to each group. Here are the most commonly used aggregate functions:</w:t>
+      </w:r>
+    </w:p>
+    <w:p>
+      <w:pPr>
+        <w:rPr>
+          <w:color w:val="FF0000"/>
+        </w:rPr>
+      </w:pPr>
+      <w:r>
+        <w:rPr>
+          <w:color w:val="FF0000"/>
+        </w:rPr>
+        <w:pict w14:anchorId="5E7EE8ED">
+          <v:rect id="_x0000_i1028" style="width:0;height:1.5pt" o:hralign="center" o:hrstd="t" o:hr="t" fillcolor="#a0a0a0" stroked="f"/>
+        </w:pict>
+      </w:r>
+    </w:p>
+    <w:p>
+      <w:pPr>
+        <w:rPr>
+          <w:b/>
+          <w:bCs/>
+          <w:color w:val="FF0000"/>
+        </w:rPr>
+      </w:pPr>
+      <w:r>
+        <w:rPr>
+          <w:b/>
+          <w:bCs/>
+          <w:color w:val="FF0000"/>
+        </w:rPr>
+        <w:t>Common Aggregate Functions in SQL:</w:t>
+      </w:r>
+    </w:p>
+    <w:p>
+      <w:pPr>
+        <w:numPr>
+          <w:ilvl w:val="0"/>
+          <w:numId w:val="3"/>
+        </w:numPr>
+        <w:rPr>
+          <w:color w:val="FF0000"/>
+        </w:rPr>
+      </w:pPr>
+      <w:r>
+        <w:rPr>
+          <w:b/>
+          <w:bCs/>
+          <w:color w:val="FF0000"/>
+        </w:rPr>
+        <w:t>COUNT()</w:t>
+      </w:r>
+    </w:p>
+    <w:p>
+      <w:pPr>
+        <w:numPr>
+          <w:ilvl w:val="1"/>
+          <w:numId w:val="3"/>
+        </w:numPr>
+        <w:rPr>
+          <w:color w:val="FF0000"/>
+        </w:rPr>
+      </w:pPr>
+      <w:r>
+        <w:rPr>
+          <w:b/>
+          <w:bCs/>
+          <w:color w:val="FF0000"/>
+        </w:rPr>
+        <w:t>Purpose:</w:t>
+      </w:r>
+      <w:r>
+        <w:rPr>
+          <w:color w:val="FF0000"/>
+        </w:rPr>
+        <w:t xml:space="preserve"> Counts the number of rows or non-NULL values in a column.</w:t>
+      </w:r>
+    </w:p>
+    <w:p>
+      <w:pPr>
+        <w:numPr>
+          <w:ilvl w:val="1"/>
+          <w:numId w:val="3"/>
+        </w:numPr>
+        <w:rPr>
+          <w:color w:val="FF0000"/>
+        </w:rPr>
+      </w:pPr>
+      <w:r>
+        <w:rPr>
+          <w:b/>
+          <w:bCs/>
+          <w:color w:val="FF0000"/>
+        </w:rPr>
+        <w:t>Example:</w:t>
+      </w:r>
+    </w:p>
+    <w:p>
+      <w:pPr>
+        <w:rPr>
+          <w:color w:val="FF0000"/>
+        </w:rPr>
+      </w:pPr>
+      <w:r>
+        <w:rPr>
+          <w:color w:val="FF0000"/>
+        </w:rPr>
+        <w:t>sql</w:t>
+      </w:r>
+    </w:p>
+    <w:p>
+      <w:pPr>
+        <w:rPr>
+          <w:color w:val="FF0000"/>
+        </w:rPr>
+      </w:pPr>
+      <w:r>
+        <w:rPr>
+          <w:color w:val="FF0000"/>
+        </w:rPr>
+        <w:t>Copy code</w:t>
+      </w:r>
+    </w:p>
+    <w:p>
+      <w:pPr>
+        <w:rPr>
+          <w:color w:val="FF0000"/>
+        </w:rPr>
+      </w:pPr>
+      <w:r>
+        <w:rPr>
+          <w:color w:val="FF0000"/>
+        </w:rPr>
+        <w:t>SELECT COUNT(*) FROM users;</w:t>
+      </w:r>
+    </w:p>
+    <w:p>
+      <w:pPr>
+        <w:rPr>
+          <w:color w:val="FF0000"/>
+        </w:rPr>
+      </w:pPr>
+      <w:r>
+        <w:rPr>
+          <w:color w:val="FF0000"/>
+        </w:rPr>
+        <w:t>Returns the total number of rows in the users table.</w:t>
+      </w:r>
+    </w:p>
+    <w:p>
+      <w:pPr>
+        <w:numPr>
+          <w:ilvl w:val="0"/>
+          <w:numId w:val="3"/>
+        </w:numPr>
+        <w:rPr>
+          <w:color w:val="FF0000"/>
+        </w:rPr>
+      </w:pPr>
+      <w:r>
+        <w:rPr>
+          <w:b/>
+          <w:bCs/>
+          <w:color w:val="FF0000"/>
+        </w:rPr>
+        <w:t>SUM()</w:t>
+      </w:r>
+    </w:p>
+    <w:p>
+      <w:pPr>
+        <w:numPr>
+          <w:ilvl w:val="1"/>
+          <w:numId w:val="3"/>
+        </w:numPr>
+        <w:rPr>
+          <w:color w:val="FF0000"/>
+        </w:rPr>
+      </w:pPr>
+      <w:r>
+        <w:rPr>
+          <w:b/>
+          <w:bCs/>
+          <w:color w:val="FF0000"/>
+        </w:rPr>
+        <w:t>Purpose:</w:t>
+      </w:r>
+      <w:r>
+        <w:rPr>
+          <w:color w:val="FF0000"/>
+        </w:rPr>
+        <w:t xml:space="preserve"> Calculates the total sum of a numeric column.</w:t>
+      </w:r>
+    </w:p>
+    <w:p>
+      <w:pPr>
+        <w:numPr>
+          <w:ilvl w:val="1"/>
+          <w:numId w:val="3"/>
+        </w:numPr>
+        <w:rPr>
+          <w:color w:val="FF0000"/>
+        </w:rPr>
+      </w:pPr>
+      <w:r>
+        <w:rPr>
+          <w:b/>
+          <w:bCs/>
+          <w:color w:val="FF0000"/>
+        </w:rPr>
+        <w:t>Example:</w:t>
+      </w:r>
+    </w:p>
+    <w:p>
+      <w:pPr>
+        <w:rPr>
+          <w:color w:val="FF0000"/>
+        </w:rPr>
+      </w:pPr>
+      <w:r>
+        <w:rPr>
+          <w:color w:val="FF0000"/>
+        </w:rPr>
+        <w:t>sql</w:t>
+      </w:r>
+    </w:p>
+    <w:p>
+      <w:pPr>
+        <w:rPr>
+          <w:color w:val="FF0000"/>
+        </w:rPr>
+      </w:pPr>
+      <w:r>
+        <w:rPr>
+          <w:color w:val="FF0000"/>
+        </w:rPr>
+        <w:t>Copy code</w:t>
+      </w:r>
+    </w:p>
+    <w:p>
+      <w:pPr>
+        <w:rPr>
+          <w:color w:val="FF0000"/>
+        </w:rPr>
+      </w:pPr>
+      <w:r>
+        <w:rPr>
+          <w:color w:val="FF0000"/>
+        </w:rPr>
+        <w:t>SELECT SUM(price) FROM orders;</w:t>
+      </w:r>
+    </w:p>
+    <w:p>
+      <w:pPr>
+        <w:rPr>
+          <w:color w:val="FF0000"/>
+        </w:rPr>
+      </w:pPr>
+      <w:r>
+        <w:rPr>
+          <w:color w:val="FF0000"/>
+        </w:rPr>
+        <w:t>Returns the total price of all orders.</w:t>
+      </w:r>
+    </w:p>
+    <w:p>
+      <w:pPr>
+        <w:numPr>
+          <w:ilvl w:val="0"/>
+          <w:numId w:val="3"/>
+        </w:numPr>
+        <w:rPr>
+          <w:color w:val="FF0000"/>
+        </w:rPr>
+      </w:pPr>
+      <w:r>
+        <w:rPr>
+          <w:b/>
+          <w:bCs/>
+          <w:color w:val="FF0000"/>
+        </w:rPr>
+        <w:t>AVG()</w:t>
+      </w:r>
+    </w:p>
+    <w:p>
+      <w:pPr>
+        <w:numPr>
+          <w:ilvl w:val="1"/>
+          <w:numId w:val="3"/>
+        </w:numPr>
+        <w:rPr>
+          <w:color w:val="FF0000"/>
+        </w:rPr>
+      </w:pPr>
+      <w:r>
+        <w:rPr>
+          <w:b/>
+          <w:bCs/>
+          <w:color w:val="FF0000"/>
+        </w:rPr>
+        <w:lastRenderedPageBreak/>
+        <w:t>Purpose:</w:t>
+      </w:r>
+      <w:r>
+        <w:rPr>
+          <w:color w:val="FF0000"/>
+        </w:rPr>
+        <w:t xml:space="preserve"> Computes the average value of a numeric column.</w:t>
+      </w:r>
+    </w:p>
+    <w:p>
+      <w:pPr>
+        <w:numPr>
+          <w:ilvl w:val="1"/>
+          <w:numId w:val="3"/>
+        </w:numPr>
+        <w:rPr>
+          <w:color w:val="FF0000"/>
+        </w:rPr>
+      </w:pPr>
+      <w:r>
+        <w:rPr>
+          <w:b/>
+          <w:bCs/>
+          <w:color w:val="FF0000"/>
+        </w:rPr>
+        <w:t>Example:</w:t>
+      </w:r>
+    </w:p>
+    <w:p>
+      <w:pPr>
+        <w:rPr>
+          <w:color w:val="FF0000"/>
+        </w:rPr>
+      </w:pPr>
+      <w:r>
+        <w:rPr>
+          <w:color w:val="FF0000"/>
+        </w:rPr>
+        <w:t>sql</w:t>
+      </w:r>
+    </w:p>
+    <w:p>
+      <w:pPr>
+        <w:rPr>
+          <w:color w:val="FF0000"/>
+        </w:rPr>
+      </w:pPr>
+      <w:r>
+        <w:rPr>
+          <w:color w:val="FF0000"/>
+        </w:rPr>
+        <w:t>Copy code</w:t>
+      </w:r>
+    </w:p>
+    <w:p>
+      <w:pPr>
+        <w:rPr>
+          <w:color w:val="FF0000"/>
+        </w:rPr>
+      </w:pPr>
+      <w:r>
+        <w:rPr>
+          <w:color w:val="FF0000"/>
+        </w:rPr>
+        <w:t>SELECT AVG(salary) FROM employees;</w:t>
+      </w:r>
+    </w:p>
+    <w:p>
+      <w:pPr>
+        <w:rPr>
+          <w:color w:val="FF0000"/>
+        </w:rPr>
+      </w:pPr>
+      <w:r>
+        <w:rPr>
+          <w:color w:val="FF0000"/>
+        </w:rPr>
+        <w:t>Returns the average salary of employees.</w:t>
+      </w:r>
+    </w:p>
+    <w:p>
+      <w:pPr>
+        <w:numPr>
+          <w:ilvl w:val="0"/>
+          <w:numId w:val="3"/>
+        </w:numPr>
+        <w:rPr>
+          <w:color w:val="FF0000"/>
+        </w:rPr>
+      </w:pPr>
+      <w:r>
+        <w:rPr>
+          <w:b/>
+          <w:bCs/>
+          <w:color w:val="FF0000"/>
+        </w:rPr>
+        <w:t>MAX()</w:t>
+      </w:r>
+    </w:p>
+    <w:p>
+      <w:pPr>
+        <w:numPr>
+          <w:ilvl w:val="1"/>
+          <w:numId w:val="3"/>
+        </w:numPr>
+        <w:rPr>
+          <w:color w:val="FF0000"/>
+        </w:rPr>
+      </w:pPr>
+      <w:r>
+        <w:rPr>
+          <w:b/>
+          <w:bCs/>
+          <w:color w:val="FF0000"/>
+        </w:rPr>
+        <w:t>Purpose:</w:t>
+      </w:r>
+      <w:r>
+        <w:rPr>
+          <w:color w:val="FF0000"/>
+        </w:rPr>
+        <w:t xml:space="preserve"> Finds the maximum (highest) value in a column.</w:t>
+      </w:r>
+    </w:p>
+    <w:p>
+      <w:pPr>
+        <w:numPr>
+          <w:ilvl w:val="1"/>
+          <w:numId w:val="3"/>
+        </w:numPr>
+        <w:rPr>
+          <w:color w:val="FF0000"/>
+        </w:rPr>
+      </w:pPr>
+      <w:r>
+        <w:rPr>
+          <w:b/>
+          <w:bCs/>
+          <w:color w:val="FF0000"/>
+        </w:rPr>
+        <w:t>Example:</w:t>
+      </w:r>
+    </w:p>
+    <w:p>
+      <w:pPr>
+        <w:rPr>
+          <w:color w:val="FF0000"/>
+        </w:rPr>
+      </w:pPr>
+      <w:r>
+        <w:rPr>
+          <w:color w:val="FF0000"/>
+        </w:rPr>
+        <w:t>sql</w:t>
+      </w:r>
+    </w:p>
+    <w:p>
+      <w:pPr>
+        <w:rPr>
+          <w:color w:val="FF0000"/>
+        </w:rPr>
+      </w:pPr>
+      <w:r>
+        <w:rPr>
+          <w:color w:val="FF0000"/>
+        </w:rPr>
+        <w:t>Copy code</w:t>
+      </w:r>
+    </w:p>
+    <w:p>
+      <w:pPr>
+        <w:rPr>
+          <w:color w:val="FF0000"/>
+        </w:rPr>
+      </w:pPr>
+      <w:r>
+        <w:rPr>
+          <w:color w:val="FF0000"/>
+        </w:rPr>
+        <w:t>SELECT MAX(score) FROM exams;</w:t>
+      </w:r>
+    </w:p>
+    <w:p>
+      <w:pPr>
+        <w:rPr>
+          <w:color w:val="FF0000"/>
+        </w:rPr>
+      </w:pPr>
+      <w:r>
+        <w:rPr>
+          <w:color w:val="FF0000"/>
+        </w:rPr>
+        <w:t>Returns the highest score from the exams table.</w:t>
+      </w:r>
+    </w:p>
+    <w:p>
+      <w:pPr>
+        <w:numPr>
+          <w:ilvl w:val="0"/>
+          <w:numId w:val="3"/>
+        </w:numPr>
+        <w:rPr>
+          <w:color w:val="FF0000"/>
+        </w:rPr>
+      </w:pPr>
+      <w:r>
+        <w:rPr>
+          <w:b/>
+          <w:bCs/>
+          <w:color w:val="FF0000"/>
+        </w:rPr>
+        <w:t>MIN()</w:t>
+      </w:r>
+    </w:p>
+    <w:p>
+      <w:pPr>
+        <w:numPr>
+          <w:ilvl w:val="1"/>
+          <w:numId w:val="3"/>
+        </w:numPr>
+        <w:rPr>
+          <w:color w:val="FF0000"/>
+        </w:rPr>
+      </w:pPr>
+      <w:r>
+        <w:rPr>
+          <w:b/>
+          <w:bCs/>
+          <w:color w:val="FF0000"/>
+        </w:rPr>
+        <w:t>Purpose:</w:t>
+      </w:r>
+      <w:r>
+        <w:rPr>
+          <w:color w:val="FF0000"/>
+        </w:rPr>
+        <w:t xml:space="preserve"> Finds the minimum (lowest) value in a column.</w:t>
+      </w:r>
+    </w:p>
+    <w:p>
+      <w:pPr>
+        <w:numPr>
+          <w:ilvl w:val="1"/>
+          <w:numId w:val="3"/>
+        </w:numPr>
+        <w:rPr>
+          <w:color w:val="FF0000"/>
+        </w:rPr>
+      </w:pPr>
+      <w:r>
+        <w:rPr>
+          <w:b/>
+          <w:bCs/>
+          <w:color w:val="FF0000"/>
+        </w:rPr>
+        <w:t>Example:</w:t>
+      </w:r>
+    </w:p>
+    <w:p>
+      <w:pPr>
+        <w:rPr>
+          <w:color w:val="FF0000"/>
+        </w:rPr>
+      </w:pPr>
+      <w:r>
+        <w:rPr>
+          <w:color w:val="FF0000"/>
+        </w:rPr>
+        <w:t>sql</w:t>
+      </w:r>
+    </w:p>
+    <w:p>
+      <w:pPr>
+        <w:rPr>
+          <w:color w:val="FF0000"/>
+        </w:rPr>
+      </w:pPr>
+      <w:r>
+        <w:rPr>
+          <w:color w:val="FF0000"/>
+        </w:rPr>
+        <w:t>Copy code</w:t>
+      </w:r>
+    </w:p>
+    <w:p>
+      <w:pPr>
+        <w:rPr>
+          <w:color w:val="FF0000"/>
+        </w:rPr>
+      </w:pPr>
+      <w:r>
+        <w:rPr>
+          <w:color w:val="FF0000"/>
+        </w:rPr>
+        <w:t>SELECT MIN(age) FROM students;</w:t>
+      </w:r>
+    </w:p>
+    <w:p>
+      <w:pPr>
+        <w:rPr>
+          <w:color w:val="FF0000"/>
+        </w:rPr>
+      </w:pPr>
+      <w:r>
+        <w:rPr>
+          <w:color w:val="FF0000"/>
+        </w:rPr>
+        <w:t>Returns the youngest age in the students table.</w:t>
+      </w:r>
+    </w:p>
+    <w:p>
+      <w:pPr>
+        <w:rPr>
+          <w:color w:val="FF0000"/>
+        </w:rPr>
+      </w:pPr>
+      <w:r>
+        <w:rPr>
+          <w:color w:val="FF0000"/>
+        </w:rPr>
+        <w:pict w14:anchorId="45BABDD7">
+          <v:rect id="_x0000_i1029" style="width:0;height:1.5pt" o:hralign="center" o:hrstd="t" o:hr="t" fillcolor="#a0a0a0" stroked="f"/>
+        </w:pict>
+      </w:r>
+    </w:p>
+    <w:p>
+      <w:pPr>
+        <w:rPr>
+          <w:b/>
+          <w:bCs/>
+          <w:color w:val="FF0000"/>
+        </w:rPr>
+      </w:pPr>
+      <w:r>
+        <w:rPr>
+          <w:b/>
+          <w:bCs/>
+          <w:color w:val="FF0000"/>
+        </w:rPr>
+        <w:t>Use with GROUP BY:</w:t>
+      </w:r>
+    </w:p>
+    <w:p>
+      <w:pPr>
+        <w:rPr>
+          <w:color w:val="FF0000"/>
+        </w:rPr>
+      </w:pPr>
+      <w:r>
+        <w:rPr>
+          <w:color w:val="FF0000"/>
+        </w:rPr>
+        <w:t>Aggregate functions become especially powerful when used with the GROUP BY clause to summarize data for each group. For example:</w:t>
+      </w:r>
+    </w:p>
+    <w:p>
+      <w:pPr>
+        <w:rPr>
+          <w:color w:val="FF0000"/>
+        </w:rPr>
+      </w:pPr>
+      <w:r>
+        <w:rPr>
+          <w:color w:val="FF0000"/>
+        </w:rPr>
+        <w:t>sql</w:t>
+      </w:r>
+    </w:p>
+    <w:p>
+      <w:pPr>
+        <w:rPr>
+          <w:color w:val="FF0000"/>
+        </w:rPr>
+      </w:pPr>
+      <w:r>
+        <w:rPr>
+          <w:color w:val="FF0000"/>
+        </w:rPr>
+        <w:t>Copy code</w:t>
+      </w:r>
+    </w:p>
+    <w:p>
+      <w:pPr>
+        <w:rPr>
+          <w:color w:val="FF0000"/>
+        </w:rPr>
+      </w:pPr>
+      <w:r>
+        <w:rPr>
+          <w:color w:val="FF0000"/>
+        </w:rPr>
+        <w:t xml:space="preserve">SELECT department, AVG(salary) </w:t>
+      </w:r>
+    </w:p>
+    <w:p>
+      <w:pPr>
+        <w:rPr>
+          <w:color w:val="FF0000"/>
+        </w:rPr>
+      </w:pPr>
+      <w:r>
+        <w:rPr>
+          <w:color w:val="FF0000"/>
+        </w:rPr>
+        <w:t xml:space="preserve">FROM employees </w:t>
+      </w:r>
+    </w:p>
+    <w:p>
+      <w:pPr>
+        <w:rPr>
+          <w:color w:val="FF0000"/>
+        </w:rPr>
+      </w:pPr>
+      <w:r>
+        <w:rPr>
+          <w:color w:val="FF0000"/>
+        </w:rPr>
+        <w:t>GROUP BY department;</w:t>
+      </w:r>
+    </w:p>
+    <w:p>
+      <w:pPr>
+        <w:numPr>
+          <w:ilvl w:val="0"/>
+          <w:numId w:val="4"/>
+        </w:numPr>
+        <w:rPr>
+          <w:color w:val="FF0000"/>
+        </w:rPr>
+      </w:pPr>
+      <w:r>
+        <w:rPr>
+          <w:b/>
+          <w:bCs/>
+          <w:color w:val="FF0000"/>
+        </w:rPr>
+        <w:lastRenderedPageBreak/>
+        <w:t>Purpose:</w:t>
+      </w:r>
+      <w:r>
+        <w:rPr>
+          <w:color w:val="FF0000"/>
+        </w:rPr>
+        <w:t xml:space="preserve"> Calculates the average salary for each department.</w:t>
+      </w:r>
+    </w:p>
+    <w:p>
+      <w:pPr>
+        <w:rPr>
+          <w:b/>
+          <w:bCs/>
+          <w:color w:val="FF0000"/>
+        </w:rPr>
+      </w:pPr>
+      <w:r>
+        <w:rPr>
+          <w:b/>
+          <w:bCs/>
+          <w:color w:val="FF0000"/>
+        </w:rPr>
+        <w:t>Key Points About Aggregate Functions:</w:t>
+      </w:r>
+    </w:p>
+    <w:p>
+      <w:pPr>
+        <w:numPr>
+          <w:ilvl w:val="0"/>
+          <w:numId w:val="5"/>
+        </w:numPr>
+        <w:rPr>
+          <w:color w:val="FF0000"/>
+        </w:rPr>
+      </w:pPr>
+      <w:r>
+        <w:rPr>
+          <w:b/>
+          <w:bCs/>
+          <w:color w:val="FF0000"/>
+        </w:rPr>
+        <w:t>Ignore NULL Values:</w:t>
+      </w:r>
+      <w:r>
+        <w:rPr>
+          <w:color w:val="FF0000"/>
+        </w:rPr>
+        <w:br/>
+        <w:t>Most aggregate functions (except COUNT(*)) ignore NULL values in the column they operate on.</w:t>
+      </w:r>
+    </w:p>
+    <w:p>
+      <w:pPr>
+        <w:numPr>
+          <w:ilvl w:val="0"/>
+          <w:numId w:val="5"/>
+        </w:numPr>
+        <w:rPr>
+          <w:color w:val="FF0000"/>
+        </w:rPr>
+      </w:pPr>
+      <w:r>
+        <w:rPr>
+          <w:b/>
+          <w:bCs/>
+          <w:color w:val="FF0000"/>
+        </w:rPr>
+        <w:t>Combine with Other Clauses:</w:t>
+      </w:r>
+      <w:r>
+        <w:rPr>
+          <w:color w:val="FF0000"/>
+        </w:rPr>
+        <w:br/>
+        <w:t>Aggregate functions can be combined with WHERE, HAVING, and ORDER BY for more advanced filtering and sorting.</w:t>
+      </w:r>
+    </w:p>
+    <w:p>
+      <w:pPr>
+        <w:numPr>
+          <w:ilvl w:val="0"/>
+          <w:numId w:val="5"/>
+        </w:numPr>
+        <w:rPr>
+          <w:color w:val="FF0000"/>
+        </w:rPr>
+      </w:pPr>
+      <w:r>
+        <w:rPr>
+          <w:b/>
+          <w:bCs/>
+          <w:color w:val="FF0000"/>
+        </w:rPr>
+        <w:t>Always Returns a Single Value Per Group:</w:t>
+      </w:r>
+      <w:r>
+        <w:rPr>
+          <w:color w:val="FF0000"/>
+        </w:rPr>
+        <w:br/>
+        <w:t>Each group defined in GROUP BY will have one result from the aggregate function.</w:t>
+      </w:r>
+    </w:p>
+    <w:p>
+      <w:pPr>
+        <w:rPr>
+          <w:color w:val="FF0000"/>
+        </w:rPr>
+      </w:pPr>
+    </w:p>
+    <w:p>
+      <w:pPr>
+        <w:ind w:left="360"/>
+        <w:rPr>
+          <w:color w:val="FF0000"/>
+        </w:rPr>
+      </w:pPr>
+    </w:p>
+    <w:p>
+      <w:pPr>
+        <w:pStyle w:val="ListParagraph"/>
+        <w:numPr>
+          <w:ilvl w:val="0"/>
+          <w:numId w:val="8"/>
+        </w:numPr>
+        <w:rPr>
+          <w:color w:val="FF0000"/>
+        </w:rPr>
+      </w:pPr>
+      <w:r>
+        <w:rPr>
+          <w:color w:val="FF0000"/>
+        </w:rPr>
+        <w:t xml:space="preserve">How to see that who have liked the specific post </w:t>
+      </w:r>
+      <w:r>
+        <w:rPr>
+          <w:color w:val="FF0000"/>
+        </w:rPr>
+        <w:drawing>
+          <wp:inline distT="0" distB="0" distL="0" distR="0" wp14:anchorId="130A4800" wp14:editId="7D8E42C6">
+            <wp:extent cx="5943600" cy="2832735"/>
+            <wp:effectExtent l="0" t="0" r="0" b="5715"/>
+            <wp:docPr id="1536391456" name="Picture 1"/>
+            <wp:cNvGraphicFramePr>
+              <a:graphicFrameLocks xmlns:a="http://schemas.openxmlformats.org/drawingml/2006/main" noChangeAspect="1"/>
+            </wp:cNvGraphicFramePr>
+            <a:graphic xmlns:a="http://schemas.openxmlformats.org/drawingml/2006/main">
+              <a:graphicData uri="http://schemas.openxmlformats.org/drawingml/2006/picture">
+                <pic:pic xmlns:pic="http://schemas.openxmlformats.org/drawingml/2006/picture">
+                  <pic:nvPicPr>
+                    <pic:cNvPr id="1536391456" name=""/>
+                    <pic:cNvPicPr/>
+                  </pic:nvPicPr>
+                  <pic:blipFill>
+                    <a:blip r:embed="rId41"/>
+                    <a:stretch>
+                      <a:fillRect/>
+                    </a:stretch>
+                  </pic:blipFill>
+                  <pic:spPr>
+                    <a:xfrm>
+                      <a:off x="0" y="0"/>
+                      <a:ext cx="5943600" cy="2832735"/>
+                    </a:xfrm>
+                    <a:prstGeom prst="rect">
+                      <a:avLst/>
+                    </a:prstGeom>
+                  </pic:spPr>
+                </pic:pic>
+              </a:graphicData>
+            </a:graphic>
+          </wp:inline>
+        </w:drawing>
+      </w:r>
+    </w:p>
+    <w:p>
+      <w:pPr>
+        <w:pStyle w:val="ListParagraph"/>
+        <w:numPr>
+          <w:ilvl w:val="0"/>
+          <w:numId w:val="8"/>
+        </w:numPr>
+        <w:rPr>
+          <w:color w:val="FF0000"/>
+        </w:rPr>
+      </w:pPr>
+      <w:r>
+        <w:rPr>
+          <w:color w:val="FF0000"/>
+        </w:rPr>
+        <w:lastRenderedPageBreak/>
+        <w:t>Now I want to only give the important attributes not all</w:t>
+      </w:r>
+      <w:r>
+        <w:rPr>
+          <w:color w:val="FF0000"/>
+        </w:rPr>
+        <w:drawing>
+          <wp:inline distT="0" distB="0" distL="0" distR="0" wp14:anchorId="0220898D" wp14:editId="66D618C9">
+            <wp:extent cx="5943600" cy="2765425"/>
+            <wp:effectExtent l="0" t="0" r="0" b="0"/>
+            <wp:docPr id="1888384400" name="Picture 1"/>
+            <wp:cNvGraphicFramePr>
+              <a:graphicFrameLocks xmlns:a="http://schemas.openxmlformats.org/drawingml/2006/main" noChangeAspect="1"/>
+            </wp:cNvGraphicFramePr>
+            <a:graphic xmlns:a="http://schemas.openxmlformats.org/drawingml/2006/main">
+              <a:graphicData uri="http://schemas.openxmlformats.org/drawingml/2006/picture">
+                <pic:pic xmlns:pic="http://schemas.openxmlformats.org/drawingml/2006/picture">
+                  <pic:nvPicPr>
+                    <pic:cNvPr id="1888384400" name=""/>
+                    <pic:cNvPicPr/>
+                  </pic:nvPicPr>
+                  <pic:blipFill>
+                    <a:blip r:embed="rId42"/>
+                    <a:stretch>
+                      <a:fillRect/>
+                    </a:stretch>
+                  </pic:blipFill>
+                  <pic:spPr>
+                    <a:xfrm>
+                      <a:off x="0" y="0"/>
+                      <a:ext cx="5943600" cy="2765425"/>
+                    </a:xfrm>
+                    <a:prstGeom prst="rect">
+                      <a:avLst/>
+                    </a:prstGeom>
+                  </pic:spPr>
+                </pic:pic>
+              </a:graphicData>
+            </a:graphic>
+          </wp:inline>
+        </w:drawing>
+      </w:r>
+    </w:p>
+    <w:p>
+      <w:pPr>
+        <w:pStyle w:val="ListParagraph"/>
+        <w:numPr>
+          <w:ilvl w:val="0"/>
+          <w:numId w:val="8"/>
+        </w:numPr>
+        <w:rPr>
+          <w:color w:val="FF0000"/>
+        </w:rPr>
+      </w:pPr>
+      <w:r>
+        <w:rPr>
+          <w:color w:val="FF0000"/>
+        </w:rPr>
+        <w:t xml:space="preserve">Using Right join and it shows only the liked posts </w:t>
+      </w:r>
+      <w:r>
+        <w:rPr>
+          <w:color w:val="FF0000"/>
+        </w:rPr>
+        <w:drawing>
+          <wp:inline distT="0" distB="0" distL="0" distR="0" wp14:anchorId="505F4CC9" wp14:editId="0673A808">
+            <wp:extent cx="5943600" cy="2825750"/>
+            <wp:effectExtent l="0" t="0" r="0" b="0"/>
+            <wp:docPr id="66909334" name="Picture 1"/>
+            <wp:cNvGraphicFramePr>
+              <a:graphicFrameLocks xmlns:a="http://schemas.openxmlformats.org/drawingml/2006/main" noChangeAspect="1"/>
+            </wp:cNvGraphicFramePr>
+            <a:graphic xmlns:a="http://schemas.openxmlformats.org/drawingml/2006/main">
+              <a:graphicData uri="http://schemas.openxmlformats.org/drawingml/2006/picture">
+                <pic:pic xmlns:pic="http://schemas.openxmlformats.org/drawingml/2006/picture">
+                  <pic:nvPicPr>
+                    <pic:cNvPr id="66909334" name=""/>
+                    <pic:cNvPicPr/>
+                  </pic:nvPicPr>
+                  <pic:blipFill>
+                    <a:blip r:embed="rId43"/>
+                    <a:stretch>
+                      <a:fillRect/>
+                    </a:stretch>
+                  </pic:blipFill>
+                  <pic:spPr>
+                    <a:xfrm>
+                      <a:off x="0" y="0"/>
+                      <a:ext cx="5943600" cy="2825750"/>
+                    </a:xfrm>
+                    <a:prstGeom prst="rect">
+                      <a:avLst/>
+                    </a:prstGeom>
+                  </pic:spPr>
+                </pic:pic>
+              </a:graphicData>
+            </a:graphic>
+          </wp:inline>
+        </w:drawing>
+      </w:r>
+    </w:p>
+    <w:p>
+      <w:pPr>
+        <w:pStyle w:val="ListParagraph"/>
+        <w:numPr>
+          <w:ilvl w:val="0"/>
+          <w:numId w:val="8"/>
+        </w:numPr>
+        <w:rPr>
+          <w:color w:val="FF0000"/>
+        </w:rPr>
+      </w:pPr>
+      <w:r>
+        <w:rPr>
+          <w:color w:val="FF0000"/>
+        </w:rPr>
+        <w:lastRenderedPageBreak/>
+        <w:drawing>
+          <wp:inline distT="0" distB="0" distL="0" distR="0" wp14:anchorId="610BD408" wp14:editId="0A054855">
+            <wp:extent cx="5943600" cy="2842260"/>
+            <wp:effectExtent l="0" t="0" r="0" b="0"/>
+            <wp:docPr id="1175642676" name="Picture 1"/>
+            <wp:cNvGraphicFramePr>
+              <a:graphicFrameLocks xmlns:a="http://schemas.openxmlformats.org/drawingml/2006/main" noChangeAspect="1"/>
+            </wp:cNvGraphicFramePr>
+            <a:graphic xmlns:a="http://schemas.openxmlformats.org/drawingml/2006/main">
+              <a:graphicData uri="http://schemas.openxmlformats.org/drawingml/2006/picture">
+                <pic:pic xmlns:pic="http://schemas.openxmlformats.org/drawingml/2006/picture">
+                  <pic:nvPicPr>
+                    <pic:cNvPr id="1175642676" name=""/>
+                    <pic:cNvPicPr/>
+                  </pic:nvPicPr>
+                  <pic:blipFill>
+                    <a:blip r:embed="rId44"/>
+                    <a:stretch>
+                      <a:fillRect/>
+                    </a:stretch>
+                  </pic:blipFill>
+                  <pic:spPr>
+                    <a:xfrm>
+                      <a:off x="0" y="0"/>
+                      <a:ext cx="5943600" cy="2842260"/>
+                    </a:xfrm>
+                    <a:prstGeom prst="rect">
+                      <a:avLst/>
+                    </a:prstGeom>
+                  </pic:spPr>
+                </pic:pic>
+              </a:graphicData>
+            </a:graphic>
+          </wp:inline>
+        </w:drawing>
+      </w:r>
+      <w:r>
+        <w:rPr>
+          <w:color w:val="FF0000"/>
+        </w:rPr>
+        <w:t xml:space="preserve">here in above it provide som wroing outputs a it count only roes </w:t>
+      </w:r>
+    </w:p>
+    <w:p>
+      <w:pPr>
+        <w:pStyle w:val="ListParagraph"/>
+        <w:numPr>
+          <w:ilvl w:val="0"/>
+          <w:numId w:val="8"/>
+        </w:numPr>
+        <w:rPr>
+          <w:color w:val="FF0000"/>
+        </w:rPr>
+      </w:pPr>
+      <w:r>
+        <w:rPr>
+          <w:color w:val="FF0000"/>
+        </w:rPr>
+        <w:drawing>
+          <wp:inline distT="0" distB="0" distL="0" distR="0" wp14:anchorId="60CAA58D" wp14:editId="0FF63484">
+            <wp:extent cx="5943600" cy="2728595"/>
+            <wp:effectExtent l="0" t="0" r="0" b="0"/>
+            <wp:docPr id="926825570" name="Picture 1"/>
+            <wp:cNvGraphicFramePr>
+              <a:graphicFrameLocks xmlns:a="http://schemas.openxmlformats.org/drawingml/2006/main" noChangeAspect="1"/>
+            </wp:cNvGraphicFramePr>
+            <a:graphic xmlns:a="http://schemas.openxmlformats.org/drawingml/2006/main">
+              <a:graphicData uri="http://schemas.openxmlformats.org/drawingml/2006/picture">
+                <pic:pic xmlns:pic="http://schemas.openxmlformats.org/drawingml/2006/picture">
+                  <pic:nvPicPr>
+                    <pic:cNvPr id="926825570" name=""/>
+                    <pic:cNvPicPr/>
+                  </pic:nvPicPr>
+                  <pic:blipFill>
+                    <a:blip r:embed="rId45"/>
+                    <a:stretch>
+                      <a:fillRect/>
+                    </a:stretch>
+                  </pic:blipFill>
+                  <pic:spPr>
+                    <a:xfrm>
+                      <a:off x="0" y="0"/>
+                      <a:ext cx="5943600" cy="2728595"/>
+                    </a:xfrm>
+                    <a:prstGeom prst="rect">
+                      <a:avLst/>
+                    </a:prstGeom>
+                  </pic:spPr>
+                </pic:pic>
+              </a:graphicData>
+            </a:graphic>
+          </wp:inline>
+        </w:drawing>
+      </w:r>
+      <w:r>
+        <w:rPr>
+          <w:color w:val="FF0000"/>
+        </w:rPr>
+        <w:t>In this it count right because here in count I wan tot count post_id of  like</w:t>
+      </w:r>
+    </w:p>
+    <w:p>
+      <w:pPr>
+        <w:pStyle w:val="ListParagraph"/>
+        <w:numPr>
+          <w:ilvl w:val="0"/>
+          <w:numId w:val="8"/>
+        </w:numPr>
+        <w:rPr>
+          <w:color w:val="FF0000"/>
+        </w:rPr>
+      </w:pPr>
+      <w:r>
+        <w:rPr>
+          <w:color w:val="FF0000"/>
+        </w:rPr>
+        <w:lastRenderedPageBreak/>
+        <w:drawing>
+          <wp:inline distT="0" distB="0" distL="0" distR="0" wp14:anchorId="1A14B9C3" wp14:editId="42A5A2BE">
+            <wp:extent cx="5943600" cy="2842895"/>
+            <wp:effectExtent l="0" t="0" r="0" b="0"/>
+            <wp:docPr id="741358133" name="Picture 1"/>
+            <wp:cNvGraphicFramePr>
+              <a:graphicFrameLocks xmlns:a="http://schemas.openxmlformats.org/drawingml/2006/main" noChangeAspect="1"/>
+            </wp:cNvGraphicFramePr>
+            <a:graphic xmlns:a="http://schemas.openxmlformats.org/drawingml/2006/main">
+              <a:graphicData uri="http://schemas.openxmlformats.org/drawingml/2006/picture">
+                <pic:pic xmlns:pic="http://schemas.openxmlformats.org/drawingml/2006/picture">
+                  <pic:nvPicPr>
+                    <pic:cNvPr id="741358133" name=""/>
+                    <pic:cNvPicPr/>
+                  </pic:nvPicPr>
+                  <pic:blipFill>
+                    <a:blip r:embed="rId46"/>
+                    <a:stretch>
+                      <a:fillRect/>
+                    </a:stretch>
+                  </pic:blipFill>
+                  <pic:spPr>
+                    <a:xfrm>
+                      <a:off x="0" y="0"/>
+                      <a:ext cx="5943600" cy="2842895"/>
+                    </a:xfrm>
+                    <a:prstGeom prst="rect">
+                      <a:avLst/>
+                    </a:prstGeom>
+                  </pic:spPr>
+                </pic:pic>
+              </a:graphicData>
+            </a:graphic>
+          </wp:inline>
+        </w:drawing>
+      </w:r>
+      <w:r>
+        <w:rPr>
+          <w:color w:val="FF0000"/>
+        </w:rPr>
+        <w:t>in the above is the original thinfg mean all nfo regarding post an d their no. of likes</w:t>
+      </w:r>
+    </w:p>
+    <w:p>
+      <w:pPr>
+        <w:pStyle w:val="ListParagraph"/>
+        <w:numPr>
+          <w:ilvl w:val="0"/>
+          <w:numId w:val="8"/>
+        </w:numPr>
+        <w:rPr>
+          <w:color w:val="FF0000"/>
+        </w:rPr>
+      </w:pPr>
+      <w:r>
+        <w:rPr>
+          <w:color w:val="FF0000"/>
+        </w:rPr>
+        <w:drawing>
+          <wp:inline distT="0" distB="0" distL="0" distR="0" wp14:anchorId="28072DBA" wp14:editId="58FA77C5">
+            <wp:extent cx="5943600" cy="1652270"/>
+            <wp:effectExtent l="0" t="0" r="0" b="5080"/>
+            <wp:docPr id="1125669652" name="Picture 1"/>
+            <wp:cNvGraphicFramePr>
+              <a:graphicFrameLocks xmlns:a="http://schemas.openxmlformats.org/drawingml/2006/main" noChangeAspect="1"/>
+            </wp:cNvGraphicFramePr>
+            <a:graphic xmlns:a="http://schemas.openxmlformats.org/drawingml/2006/main">
+              <a:graphicData uri="http://schemas.openxmlformats.org/drawingml/2006/picture">
+                <pic:pic xmlns:pic="http://schemas.openxmlformats.org/drawingml/2006/picture">
+                  <pic:nvPicPr>
+                    <pic:cNvPr id="1125669652" name=""/>
+                    <pic:cNvPicPr/>
+                  </pic:nvPicPr>
+                  <pic:blipFill>
+                    <a:blip r:embed="rId47"/>
+                    <a:stretch>
+                      <a:fillRect/>
+                    </a:stretch>
+                  </pic:blipFill>
+                  <pic:spPr>
+                    <a:xfrm>
+                      <a:off x="0" y="0"/>
+                      <a:ext cx="5943600" cy="1652270"/>
+                    </a:xfrm>
+                    <a:prstGeom prst="rect">
+                      <a:avLst/>
+                    </a:prstGeom>
+                  </pic:spPr>
+                </pic:pic>
+              </a:graphicData>
+            </a:graphic>
+          </wp:inline>
+        </w:drawing>
+      </w:r>
+    </w:p>
     <w:sectPr>
       <w:pgSz w:w="12240" w:h="15840"/>
       <w:pgMar w:top="1440" w:right="1440" w:bottom="1440" w:left="1440" w:header="720" w:footer="720" w:gutter="0"/>
@@ -1128,6 +4048,268 @@
 <file path=word/numbering.xml><?xml version="1.0" encoding="utf-8"?>
 <w:numbering xmlns:wpc="http://schemas.microsoft.com/office/word/2010/wordprocessingCanvas" xmlns:cx="http://schemas.microsoft.com/office/drawing/2014/chartex" xmlns:cx1="http://schemas.microsoft.com/office/drawing/2015/9/8/chartex" xmlns:cx2="http://schemas.microsoft.com/office/drawing/2015/10/21/chartex" xmlns:cx3="http://schemas.microsoft.com/office/drawing/2016/5/9/chartex" xmlns:cx4="http://schemas.microsoft.com/office/drawing/2016/5/10/chartex" xmlns:cx5="http://schemas.microsoft.com/office/drawing/2016/5/11/chartex" xmlns:cx6="http://schemas.microsoft.com/office/drawing/2016/5/12/chartex" xmlns:cx7="http://schemas.microsoft.com/office/drawing/2016/5/13/chartex" xmlns:cx8="http://schemas.microsoft.com/office/drawing/2016/5/14/chartex" xmlns:mc="http://schemas.openxmlformats.org/markup-compatibility/2006" xmlns:aink="http://schemas.microsoft.com/office/drawing/2016/ink" xmlns:am3d="http://schemas.microsoft.com/office/drawing/2017/model3d" xmlns:o="urn:schemas-microsoft-com:office:office" xmlns:oel="http://schemas.microsoft.com/office/2019/extlst" xmlns:r="http://schemas.openxmlformats.org/officeDocument/2006/relationships" xmlns:m="http://schemas.openxmlformats.org/officeDocument/2006/math" xmlns:v="urn:schemas-microsoft-com:vml" xmlns:wp14="http://schemas.microsoft.com/office/word/2010/wordprocessingDrawing" xmlns:wp="http://schemas.openxmlformats.org/drawingml/2006/wordprocessingDrawing" xmlns:w10="urn:schemas-microsoft-com:office:word" xmlns:w="http://schemas.openxmlformats.org/wordprocessingml/2006/main" xmlns:w14="http://schemas.microsoft.com/office/word/2010/wordml" xmlns:w15="http://schemas.microsoft.com/office/word/2012/wordml" xmlns:w16cex="http://schemas.microsoft.com/office/word/2018/wordml/cex" xmlns:w16cid="http://schemas.microsoft.com/office/word/2016/wordml/cid" xmlns:w16="http://schemas.microsoft.com/office/word/2018/wordml" xmlns:w16du="http://schemas.microsoft.com/office/word/2023/wordml/word16du" xmlns:w16sdtdh="http://schemas.microsoft.com/office/word/2020/wordml/sdtdatahash" xmlns:w16se="http://schemas.microsoft.com/office/word/2015/wordml/symex" xmlns:wpg="http://schemas.microsoft.com/office/word/2010/wordprocessingGroup" xmlns:wpi="http://schemas.microsoft.com/office/word/2010/wordprocessingInk" xmlns:wne="http://schemas.microsoft.com/office/word/2006/wordml" xmlns:wps="http://schemas.microsoft.com/office/word/2010/wordprocessingShape" mc:Ignorable="w14 w15 w16se w16cid w16 w16cex w16sdtdh w16du wp14">
   <w:abstractNum w:abstractNumId="0" w15:restartNumberingAfterBreak="0">
+    <w:nsid w:val="0A43574C"/>
+    <w:multiLevelType w:val="multilevel"/>
+    <w:tmpl w:val="69FA0248"/>
+    <w:lvl w:ilvl="0">
+      <w:start w:val="1"/>
+      <w:numFmt w:val="bullet"/>
+      <w:lvlText w:val=""/>
+      <w:lvlJc w:val="left"/>
+      <w:pPr>
+        <w:tabs>
+          <w:tab w:val="num" w:pos="720"/>
+        </w:tabs>
+        <w:ind w:left="720" w:hanging="360"/>
+      </w:pPr>
+      <w:rPr>
+        <w:rFonts w:ascii="Symbol" w:hAnsi="Symbol" w:hint="default"/>
+        <w:sz w:val="20"/>
+      </w:rPr>
+    </w:lvl>
+    <w:lvl w:ilvl="1" w:tentative="1">
+      <w:start w:val="1"/>
+      <w:numFmt w:val="bullet"/>
+      <w:lvlText w:val="o"/>
+      <w:lvlJc w:val="left"/>
+      <w:pPr>
+        <w:tabs>
+          <w:tab w:val="num" w:pos="1440"/>
+        </w:tabs>
+        <w:ind w:left="1440" w:hanging="360"/>
+      </w:pPr>
+      <w:rPr>
+        <w:rFonts w:ascii="Courier New" w:hAnsi="Courier New" w:hint="default"/>
+        <w:sz w:val="20"/>
+      </w:rPr>
+    </w:lvl>
+    <w:lvl w:ilvl="2" w:tentative="1">
+      <w:start w:val="1"/>
+      <w:numFmt w:val="bullet"/>
+      <w:lvlText w:val=""/>
+      <w:lvlJc w:val="left"/>
+      <w:pPr>
+        <w:tabs>
+          <w:tab w:val="num" w:pos="2160"/>
+        </w:tabs>
+        <w:ind w:left="2160" w:hanging="360"/>
+      </w:pPr>
+      <w:rPr>
+        <w:rFonts w:ascii="Wingdings" w:hAnsi="Wingdings" w:hint="default"/>
+        <w:sz w:val="20"/>
+      </w:rPr>
+    </w:lvl>
+    <w:lvl w:ilvl="3" w:tentative="1">
+      <w:start w:val="1"/>
+      <w:numFmt w:val="bullet"/>
+      <w:lvlText w:val=""/>
+      <w:lvlJc w:val="left"/>
+      <w:pPr>
+        <w:tabs>
+          <w:tab w:val="num" w:pos="2880"/>
+        </w:tabs>
+        <w:ind w:left="2880" w:hanging="360"/>
+      </w:pPr>
+      <w:rPr>
+        <w:rFonts w:ascii="Wingdings" w:hAnsi="Wingdings" w:hint="default"/>
+        <w:sz w:val="20"/>
+      </w:rPr>
+    </w:lvl>
+    <w:lvl w:ilvl="4" w:tentative="1">
+      <w:start w:val="1"/>
+      <w:numFmt w:val="bullet"/>
+      <w:lvlText w:val=""/>
+      <w:lvlJc w:val="left"/>
+      <w:pPr>
+        <w:tabs>
+          <w:tab w:val="num" w:pos="3600"/>
+        </w:tabs>
+        <w:ind w:left="3600" w:hanging="360"/>
+      </w:pPr>
+      <w:rPr>
+        <w:rFonts w:ascii="Wingdings" w:hAnsi="Wingdings" w:hint="default"/>
+        <w:sz w:val="20"/>
+      </w:rPr>
+    </w:lvl>
+    <w:lvl w:ilvl="5" w:tentative="1">
+      <w:start w:val="1"/>
+      <w:numFmt w:val="bullet"/>
+      <w:lvlText w:val=""/>
+      <w:lvlJc w:val="left"/>
+      <w:pPr>
+        <w:tabs>
+          <w:tab w:val="num" w:pos="4320"/>
+        </w:tabs>
+        <w:ind w:left="4320" w:hanging="360"/>
+      </w:pPr>
+      <w:rPr>
+        <w:rFonts w:ascii="Wingdings" w:hAnsi="Wingdings" w:hint="default"/>
+        <w:sz w:val="20"/>
+      </w:rPr>
+    </w:lvl>
+    <w:lvl w:ilvl="6" w:tentative="1">
+      <w:start w:val="1"/>
+      <w:numFmt w:val="bullet"/>
+      <w:lvlText w:val=""/>
+      <w:lvlJc w:val="left"/>
+      <w:pPr>
+        <w:tabs>
+          <w:tab w:val="num" w:pos="5040"/>
+        </w:tabs>
+        <w:ind w:left="5040" w:hanging="360"/>
+      </w:pPr>
+      <w:rPr>
+        <w:rFonts w:ascii="Wingdings" w:hAnsi="Wingdings" w:hint="default"/>
+        <w:sz w:val="20"/>
+      </w:rPr>
+    </w:lvl>
+    <w:lvl w:ilvl="7" w:tentative="1">
+      <w:start w:val="1"/>
+      <w:numFmt w:val="bullet"/>
+      <w:lvlText w:val=""/>
+      <w:lvlJc w:val="left"/>
+      <w:pPr>
+        <w:tabs>
+          <w:tab w:val="num" w:pos="5760"/>
+        </w:tabs>
+        <w:ind w:left="5760" w:hanging="360"/>
+      </w:pPr>
+      <w:rPr>
+        <w:rFonts w:ascii="Wingdings" w:hAnsi="Wingdings" w:hint="default"/>
+        <w:sz w:val="20"/>
+      </w:rPr>
+    </w:lvl>
+    <w:lvl w:ilvl="8" w:tentative="1">
+      <w:start w:val="1"/>
+      <w:numFmt w:val="bullet"/>
+      <w:lvlText w:val=""/>
+      <w:lvlJc w:val="left"/>
+      <w:pPr>
+        <w:tabs>
+          <w:tab w:val="num" w:pos="6480"/>
+        </w:tabs>
+        <w:ind w:left="6480" w:hanging="360"/>
+      </w:pPr>
+      <w:rPr>
+        <w:rFonts w:ascii="Wingdings" w:hAnsi="Wingdings" w:hint="default"/>
+        <w:sz w:val="20"/>
+      </w:rPr>
+    </w:lvl>
+  </w:abstractNum>
+  <w:abstractNum w:abstractNumId="1" w15:restartNumberingAfterBreak="0">
+    <w:nsid w:val="17844C56"/>
+    <w:multiLevelType w:val="multilevel"/>
+    <w:tmpl w:val="9AD21452"/>
+    <w:lvl w:ilvl="0">
+      <w:start w:val="1"/>
+      <w:numFmt w:val="decimal"/>
+      <w:lvlText w:val="%1."/>
+      <w:lvlJc w:val="left"/>
+      <w:pPr>
+        <w:tabs>
+          <w:tab w:val="num" w:pos="720"/>
+        </w:tabs>
+        <w:ind w:left="720" w:hanging="360"/>
+      </w:pPr>
+    </w:lvl>
+    <w:lvl w:ilvl="1" w:tentative="1">
+      <w:start w:val="1"/>
+      <w:numFmt w:val="decimal"/>
+      <w:lvlText w:val="%2."/>
+      <w:lvlJc w:val="left"/>
+      <w:pPr>
+        <w:tabs>
+          <w:tab w:val="num" w:pos="1440"/>
+        </w:tabs>
+        <w:ind w:left="1440" w:hanging="360"/>
+      </w:pPr>
+    </w:lvl>
+    <w:lvl w:ilvl="2" w:tentative="1">
+      <w:start w:val="1"/>
+      <w:numFmt w:val="decimal"/>
+      <w:lvlText w:val="%3."/>
+      <w:lvlJc w:val="left"/>
+      <w:pPr>
+        <w:tabs>
+          <w:tab w:val="num" w:pos="2160"/>
+        </w:tabs>
+        <w:ind w:left="2160" w:hanging="360"/>
+      </w:pPr>
+    </w:lvl>
+    <w:lvl w:ilvl="3" w:tentative="1">
+      <w:start w:val="1"/>
+      <w:numFmt w:val="decimal"/>
+      <w:lvlText w:val="%4."/>
+      <w:lvlJc w:val="left"/>
+      <w:pPr>
+        <w:tabs>
+          <w:tab w:val="num" w:pos="2880"/>
+        </w:tabs>
+        <w:ind w:left="2880" w:hanging="360"/>
+      </w:pPr>
+    </w:lvl>
+    <w:lvl w:ilvl="4" w:tentative="1">
+      <w:start w:val="1"/>
+      <w:numFmt w:val="decimal"/>
+      <w:lvlText w:val="%5."/>
+      <w:lvlJc w:val="left"/>
+      <w:pPr>
+        <w:tabs>
+          <w:tab w:val="num" w:pos="3600"/>
+        </w:tabs>
+        <w:ind w:left="3600" w:hanging="360"/>
+      </w:pPr>
+    </w:lvl>
+    <w:lvl w:ilvl="5" w:tentative="1">
+      <w:start w:val="1"/>
+      <w:numFmt w:val="decimal"/>
+      <w:lvlText w:val="%6."/>
+      <w:lvlJc w:val="left"/>
+      <w:pPr>
+        <w:tabs>
+          <w:tab w:val="num" w:pos="4320"/>
+        </w:tabs>
+        <w:ind w:left="4320" w:hanging="360"/>
+      </w:pPr>
+    </w:lvl>
+    <w:lvl w:ilvl="6" w:tentative="1">
+      <w:start w:val="1"/>
+      <w:numFmt w:val="decimal"/>
+      <w:lvlText w:val="%7."/>
+      <w:lvlJc w:val="left"/>
+      <w:pPr>
+        <w:tabs>
+          <w:tab w:val="num" w:pos="5040"/>
+        </w:tabs>
+        <w:ind w:left="5040" w:hanging="360"/>
+      </w:pPr>
+    </w:lvl>
+    <w:lvl w:ilvl="7" w:tentative="1">
+      <w:start w:val="1"/>
+      <w:numFmt w:val="decimal"/>
+      <w:lvlText w:val="%8."/>
+      <w:lvlJc w:val="left"/>
+      <w:pPr>
+        <w:tabs>
+          <w:tab w:val="num" w:pos="5760"/>
+        </w:tabs>
+        <w:ind w:left="5760" w:hanging="360"/>
+      </w:pPr>
+    </w:lvl>
+    <w:lvl w:ilvl="8" w:tentative="1">
+      <w:start w:val="1"/>
+      <w:numFmt w:val="decimal"/>
+      <w:lvlText w:val="%9."/>
+      <w:lvlJc w:val="left"/>
+      <w:pPr>
+        <w:tabs>
+          <w:tab w:val="num" w:pos="6480"/>
+        </w:tabs>
+        <w:ind w:left="6480" w:hanging="360"/>
+      </w:pPr>
+    </w:lvl>
+  </w:abstractNum>
+  <w:abstractNum w:abstractNumId="2" w15:restartNumberingAfterBreak="0">
     <w:nsid w:val="39943525"/>
     <w:multiLevelType w:val="hybridMultilevel"/>
     <w:tmpl w:val="3398BC14"/>
@@ -1213,17 +4395,17 @@
       </w:pPr>
     </w:lvl>
   </w:abstractNum>
-  <w:abstractNum w:abstractNumId="1" w15:restartNumberingAfterBreak="0">
-    <w:nsid w:val="64EB5BF0"/>
+  <w:abstractNum w:abstractNumId="3" w15:restartNumberingAfterBreak="0">
+    <w:nsid w:val="408F0077"/>
     <w:multiLevelType w:val="hybridMultilevel"/>
-    <w:tmpl w:val="7A00EFE2"/>
+    <w:tmpl w:val="0A965CF2"/>
     <w:lvl w:ilvl="0" w:tplc="0409000F">
       <w:start w:val="1"/>
       <w:numFmt w:val="decimal"/>
       <w:lvlText w:val="%1."/>
       <w:lvlJc w:val="left"/>
       <w:pPr>
-        <w:ind w:left="720" w:hanging="360"/>
+        <w:ind w:left="900" w:hanging="360"/>
       </w:pPr>
     </w:lvl>
     <w:lvl w:ilvl="1" w:tplc="04090019" w:tentative="1">
@@ -1299,11 +4481,469 @@
       </w:pPr>
     </w:lvl>
   </w:abstractNum>
+  <w:abstractNum w:abstractNumId="4" w15:restartNumberingAfterBreak="0">
+    <w:nsid w:val="64EB5BF0"/>
+    <w:multiLevelType w:val="multilevel"/>
+    <w:tmpl w:val="CAFE0508"/>
+    <w:lvl w:ilvl="0">
+      <w:start w:val="1"/>
+      <w:numFmt w:val="decimal"/>
+      <w:lvlText w:val="%1."/>
+      <w:lvlJc w:val="left"/>
+      <w:pPr>
+        <w:ind w:left="360" w:hanging="360"/>
+      </w:pPr>
+      <w:rPr>
+        <w:rFonts w:hint="default"/>
+      </w:rPr>
+    </w:lvl>
+    <w:lvl w:ilvl="1">
+      <w:start w:val="1"/>
+      <w:numFmt w:val="lowerLetter"/>
+      <w:lvlText w:val="%2)"/>
+      <w:lvlJc w:val="left"/>
+      <w:pPr>
+        <w:ind w:left="720" w:hanging="360"/>
+      </w:pPr>
+    </w:lvl>
+    <w:lvl w:ilvl="2">
+      <w:start w:val="1"/>
+      <w:numFmt w:val="lowerRoman"/>
+      <w:lvlText w:val="%3)"/>
+      <w:lvlJc w:val="left"/>
+      <w:pPr>
+        <w:ind w:left="1080" w:hanging="360"/>
+      </w:pPr>
+    </w:lvl>
+    <w:lvl w:ilvl="3">
+      <w:start w:val="1"/>
+      <w:numFmt w:val="decimal"/>
+      <w:lvlText w:val="(%4)"/>
+      <w:lvlJc w:val="left"/>
+      <w:pPr>
+        <w:ind w:left="1440" w:hanging="360"/>
+      </w:pPr>
+    </w:lvl>
+    <w:lvl w:ilvl="4">
+      <w:start w:val="1"/>
+      <w:numFmt w:val="lowerLetter"/>
+      <w:lvlText w:val="(%5)"/>
+      <w:lvlJc w:val="left"/>
+      <w:pPr>
+        <w:ind w:left="1800" w:hanging="360"/>
+      </w:pPr>
+    </w:lvl>
+    <w:lvl w:ilvl="5">
+      <w:start w:val="1"/>
+      <w:numFmt w:val="lowerRoman"/>
+      <w:lvlText w:val="(%6)"/>
+      <w:lvlJc w:val="left"/>
+      <w:pPr>
+        <w:ind w:left="2160" w:hanging="360"/>
+      </w:pPr>
+    </w:lvl>
+    <w:lvl w:ilvl="6">
+      <w:start w:val="1"/>
+      <w:numFmt w:val="decimal"/>
+      <w:lvlText w:val="%7."/>
+      <w:lvlJc w:val="left"/>
+      <w:pPr>
+        <w:ind w:left="2520" w:hanging="360"/>
+      </w:pPr>
+    </w:lvl>
+    <w:lvl w:ilvl="7">
+      <w:start w:val="1"/>
+      <w:numFmt w:val="lowerLetter"/>
+      <w:lvlText w:val="%8."/>
+      <w:lvlJc w:val="left"/>
+      <w:pPr>
+        <w:ind w:left="2880" w:hanging="360"/>
+      </w:pPr>
+    </w:lvl>
+    <w:lvl w:ilvl="8">
+      <w:start w:val="1"/>
+      <w:numFmt w:val="lowerRoman"/>
+      <w:lvlText w:val="%9."/>
+      <w:lvlJc w:val="left"/>
+      <w:pPr>
+        <w:ind w:left="3240" w:hanging="360"/>
+      </w:pPr>
+    </w:lvl>
+  </w:abstractNum>
+  <w:abstractNum w:abstractNumId="5" w15:restartNumberingAfterBreak="0">
+    <w:nsid w:val="71581F1E"/>
+    <w:multiLevelType w:val="multilevel"/>
+    <w:tmpl w:val="0F9C1A92"/>
+    <w:lvl w:ilvl="0">
+      <w:start w:val="1"/>
+      <w:numFmt w:val="decimal"/>
+      <w:lvlText w:val="%1."/>
+      <w:lvlJc w:val="left"/>
+      <w:pPr>
+        <w:tabs>
+          <w:tab w:val="num" w:pos="720"/>
+        </w:tabs>
+        <w:ind w:left="720" w:hanging="360"/>
+      </w:pPr>
+    </w:lvl>
+    <w:lvl w:ilvl="1" w:tentative="1">
+      <w:start w:val="1"/>
+      <w:numFmt w:val="decimal"/>
+      <w:lvlText w:val="%2."/>
+      <w:lvlJc w:val="left"/>
+      <w:pPr>
+        <w:tabs>
+          <w:tab w:val="num" w:pos="1440"/>
+        </w:tabs>
+        <w:ind w:left="1440" w:hanging="360"/>
+      </w:pPr>
+    </w:lvl>
+    <w:lvl w:ilvl="2" w:tentative="1">
+      <w:start w:val="1"/>
+      <w:numFmt w:val="decimal"/>
+      <w:lvlText w:val="%3."/>
+      <w:lvlJc w:val="left"/>
+      <w:pPr>
+        <w:tabs>
+          <w:tab w:val="num" w:pos="2160"/>
+        </w:tabs>
+        <w:ind w:left="2160" w:hanging="360"/>
+      </w:pPr>
+    </w:lvl>
+    <w:lvl w:ilvl="3" w:tentative="1">
+      <w:start w:val="1"/>
+      <w:numFmt w:val="decimal"/>
+      <w:lvlText w:val="%4."/>
+      <w:lvlJc w:val="left"/>
+      <w:pPr>
+        <w:tabs>
+          <w:tab w:val="num" w:pos="2880"/>
+        </w:tabs>
+        <w:ind w:left="2880" w:hanging="360"/>
+      </w:pPr>
+    </w:lvl>
+    <w:lvl w:ilvl="4" w:tentative="1">
+      <w:start w:val="1"/>
+      <w:numFmt w:val="decimal"/>
+      <w:lvlText w:val="%5."/>
+      <w:lvlJc w:val="left"/>
+      <w:pPr>
+        <w:tabs>
+          <w:tab w:val="num" w:pos="3600"/>
+        </w:tabs>
+        <w:ind w:left="3600" w:hanging="360"/>
+      </w:pPr>
+    </w:lvl>
+    <w:lvl w:ilvl="5" w:tentative="1">
+      <w:start w:val="1"/>
+      <w:numFmt w:val="decimal"/>
+      <w:lvlText w:val="%6."/>
+      <w:lvlJc w:val="left"/>
+      <w:pPr>
+        <w:tabs>
+          <w:tab w:val="num" w:pos="4320"/>
+        </w:tabs>
+        <w:ind w:left="4320" w:hanging="360"/>
+      </w:pPr>
+    </w:lvl>
+    <w:lvl w:ilvl="6" w:tentative="1">
+      <w:start w:val="1"/>
+      <w:numFmt w:val="decimal"/>
+      <w:lvlText w:val="%7."/>
+      <w:lvlJc w:val="left"/>
+      <w:pPr>
+        <w:tabs>
+          <w:tab w:val="num" w:pos="5040"/>
+        </w:tabs>
+        <w:ind w:left="5040" w:hanging="360"/>
+      </w:pPr>
+    </w:lvl>
+    <w:lvl w:ilvl="7" w:tentative="1">
+      <w:start w:val="1"/>
+      <w:numFmt w:val="decimal"/>
+      <w:lvlText w:val="%8."/>
+      <w:lvlJc w:val="left"/>
+      <w:pPr>
+        <w:tabs>
+          <w:tab w:val="num" w:pos="5760"/>
+        </w:tabs>
+        <w:ind w:left="5760" w:hanging="360"/>
+      </w:pPr>
+    </w:lvl>
+    <w:lvl w:ilvl="8" w:tentative="1">
+      <w:start w:val="1"/>
+      <w:numFmt w:val="decimal"/>
+      <w:lvlText w:val="%9."/>
+      <w:lvlJc w:val="left"/>
+      <w:pPr>
+        <w:tabs>
+          <w:tab w:val="num" w:pos="6480"/>
+        </w:tabs>
+        <w:ind w:left="6480" w:hanging="360"/>
+      </w:pPr>
+    </w:lvl>
+  </w:abstractNum>
+  <w:abstractNum w:abstractNumId="6" w15:restartNumberingAfterBreak="0">
+    <w:nsid w:val="773A4AB9"/>
+    <w:multiLevelType w:val="multilevel"/>
+    <w:tmpl w:val="DA466784"/>
+    <w:lvl w:ilvl="0">
+      <w:start w:val="1"/>
+      <w:numFmt w:val="decimal"/>
+      <w:lvlText w:val="%1."/>
+      <w:lvlJc w:val="left"/>
+      <w:pPr>
+        <w:tabs>
+          <w:tab w:val="num" w:pos="720"/>
+        </w:tabs>
+        <w:ind w:left="720" w:hanging="360"/>
+      </w:pPr>
+    </w:lvl>
+    <w:lvl w:ilvl="1">
+      <w:start w:val="1"/>
+      <w:numFmt w:val="bullet"/>
+      <w:lvlText w:val="o"/>
+      <w:lvlJc w:val="left"/>
+      <w:pPr>
+        <w:tabs>
+          <w:tab w:val="num" w:pos="1440"/>
+        </w:tabs>
+        <w:ind w:left="1440" w:hanging="360"/>
+      </w:pPr>
+      <w:rPr>
+        <w:rFonts w:ascii="Courier New" w:hAnsi="Courier New" w:hint="default"/>
+        <w:sz w:val="20"/>
+      </w:rPr>
+    </w:lvl>
+    <w:lvl w:ilvl="2" w:tentative="1">
+      <w:start w:val="1"/>
+      <w:numFmt w:val="decimal"/>
+      <w:lvlText w:val="%3."/>
+      <w:lvlJc w:val="left"/>
+      <w:pPr>
+        <w:tabs>
+          <w:tab w:val="num" w:pos="2160"/>
+        </w:tabs>
+        <w:ind w:left="2160" w:hanging="360"/>
+      </w:pPr>
+    </w:lvl>
+    <w:lvl w:ilvl="3" w:tentative="1">
+      <w:start w:val="1"/>
+      <w:numFmt w:val="decimal"/>
+      <w:lvlText w:val="%4."/>
+      <w:lvlJc w:val="left"/>
+      <w:pPr>
+        <w:tabs>
+          <w:tab w:val="num" w:pos="2880"/>
+        </w:tabs>
+        <w:ind w:left="2880" w:hanging="360"/>
+      </w:pPr>
+    </w:lvl>
+    <w:lvl w:ilvl="4" w:tentative="1">
+      <w:start w:val="1"/>
+      <w:numFmt w:val="decimal"/>
+      <w:lvlText w:val="%5."/>
+      <w:lvlJc w:val="left"/>
+      <w:pPr>
+        <w:tabs>
+          <w:tab w:val="num" w:pos="3600"/>
+        </w:tabs>
+        <w:ind w:left="3600" w:hanging="360"/>
+      </w:pPr>
+    </w:lvl>
+    <w:lvl w:ilvl="5" w:tentative="1">
+      <w:start w:val="1"/>
+      <w:numFmt w:val="decimal"/>
+      <w:lvlText w:val="%6."/>
+      <w:lvlJc w:val="left"/>
+      <w:pPr>
+        <w:tabs>
+          <w:tab w:val="num" w:pos="4320"/>
+        </w:tabs>
+        <w:ind w:left="4320" w:hanging="360"/>
+      </w:pPr>
+    </w:lvl>
+    <w:lvl w:ilvl="6" w:tentative="1">
+      <w:start w:val="1"/>
+      <w:numFmt w:val="decimal"/>
+      <w:lvlText w:val="%7."/>
+      <w:lvlJc w:val="left"/>
+      <w:pPr>
+        <w:tabs>
+          <w:tab w:val="num" w:pos="5040"/>
+        </w:tabs>
+        <w:ind w:left="5040" w:hanging="360"/>
+      </w:pPr>
+    </w:lvl>
+    <w:lvl w:ilvl="7" w:tentative="1">
+      <w:start w:val="1"/>
+      <w:numFmt w:val="decimal"/>
+      <w:lvlText w:val="%8."/>
+      <w:lvlJc w:val="left"/>
+      <w:pPr>
+        <w:tabs>
+          <w:tab w:val="num" w:pos="5760"/>
+        </w:tabs>
+        <w:ind w:left="5760" w:hanging="360"/>
+      </w:pPr>
+    </w:lvl>
+    <w:lvl w:ilvl="8" w:tentative="1">
+      <w:start w:val="1"/>
+      <w:numFmt w:val="decimal"/>
+      <w:lvlText w:val="%9."/>
+      <w:lvlJc w:val="left"/>
+      <w:pPr>
+        <w:tabs>
+          <w:tab w:val="num" w:pos="6480"/>
+        </w:tabs>
+        <w:ind w:left="6480" w:hanging="360"/>
+      </w:pPr>
+    </w:lvl>
+  </w:abstractNum>
+  <w:abstractNum w:abstractNumId="7" w15:restartNumberingAfterBreak="0">
+    <w:nsid w:val="7C74353D"/>
+    <w:multiLevelType w:val="multilevel"/>
+    <w:tmpl w:val="6CFA205C"/>
+    <w:lvl w:ilvl="0">
+      <w:start w:val="1"/>
+      <w:numFmt w:val="decimal"/>
+      <w:lvlText w:val="%1."/>
+      <w:lvlJc w:val="left"/>
+      <w:pPr>
+        <w:tabs>
+          <w:tab w:val="num" w:pos="720"/>
+        </w:tabs>
+        <w:ind w:left="720" w:hanging="360"/>
+      </w:pPr>
+    </w:lvl>
+    <w:lvl w:ilvl="1">
+      <w:start w:val="1"/>
+      <w:numFmt w:val="bullet"/>
+      <w:lvlText w:val="o"/>
+      <w:lvlJc w:val="left"/>
+      <w:pPr>
+        <w:tabs>
+          <w:tab w:val="num" w:pos="1440"/>
+        </w:tabs>
+        <w:ind w:left="1440" w:hanging="360"/>
+      </w:pPr>
+      <w:rPr>
+        <w:rFonts w:ascii="Courier New" w:hAnsi="Courier New" w:hint="default"/>
+        <w:sz w:val="20"/>
+      </w:rPr>
+    </w:lvl>
+    <w:lvl w:ilvl="2">
+      <w:start w:val="1"/>
+      <w:numFmt w:val="bullet"/>
+      <w:lvlText w:val=""/>
+      <w:lvlJc w:val="left"/>
+      <w:pPr>
+        <w:tabs>
+          <w:tab w:val="num" w:pos="2160"/>
+        </w:tabs>
+        <w:ind w:left="2160" w:hanging="360"/>
+      </w:pPr>
+      <w:rPr>
+        <w:rFonts w:ascii="Wingdings" w:hAnsi="Wingdings" w:hint="default"/>
+        <w:sz w:val="20"/>
+      </w:rPr>
+    </w:lvl>
+    <w:lvl w:ilvl="3" w:tentative="1">
+      <w:start w:val="1"/>
+      <w:numFmt w:val="decimal"/>
+      <w:lvlText w:val="%4."/>
+      <w:lvlJc w:val="left"/>
+      <w:pPr>
+        <w:tabs>
+          <w:tab w:val="num" w:pos="2880"/>
+        </w:tabs>
+        <w:ind w:left="2880" w:hanging="360"/>
+      </w:pPr>
+    </w:lvl>
+    <w:lvl w:ilvl="4" w:tentative="1">
+      <w:start w:val="1"/>
+      <w:numFmt w:val="decimal"/>
+      <w:lvlText w:val="%5."/>
+      <w:lvlJc w:val="left"/>
+      <w:pPr>
+        <w:tabs>
+          <w:tab w:val="num" w:pos="3600"/>
+        </w:tabs>
+        <w:ind w:left="3600" w:hanging="360"/>
+      </w:pPr>
+    </w:lvl>
+    <w:lvl w:ilvl="5" w:tentative="1">
+      <w:start w:val="1"/>
+      <w:numFmt w:val="decimal"/>
+      <w:lvlText w:val="%6."/>
+      <w:lvlJc w:val="left"/>
+      <w:pPr>
+        <w:tabs>
+          <w:tab w:val="num" w:pos="4320"/>
+        </w:tabs>
+        <w:ind w:left="4320" w:hanging="360"/>
+      </w:pPr>
+    </w:lvl>
+    <w:lvl w:ilvl="6" w:tentative="1">
+      <w:start w:val="1"/>
+      <w:numFmt w:val="decimal"/>
+      <w:lvlText w:val="%7."/>
+      <w:lvlJc w:val="left"/>
+      <w:pPr>
+        <w:tabs>
+          <w:tab w:val="num" w:pos="5040"/>
+        </w:tabs>
+        <w:ind w:left="5040" w:hanging="360"/>
+      </w:pPr>
+    </w:lvl>
+    <w:lvl w:ilvl="7" w:tentative="1">
+      <w:start w:val="1"/>
+      <w:numFmt w:val="decimal"/>
+      <w:lvlText w:val="%8."/>
+      <w:lvlJc w:val="left"/>
+      <w:pPr>
+        <w:tabs>
+          <w:tab w:val="num" w:pos="5760"/>
+        </w:tabs>
+        <w:ind w:left="5760" w:hanging="360"/>
+      </w:pPr>
+    </w:lvl>
+    <w:lvl w:ilvl="8" w:tentative="1">
+      <w:start w:val="1"/>
+      <w:numFmt w:val="decimal"/>
+      <w:lvlText w:val="%9."/>
+      <w:lvlJc w:val="left"/>
+      <w:pPr>
+        <w:tabs>
+          <w:tab w:val="num" w:pos="6480"/>
+        </w:tabs>
+        <w:ind w:left="6480" w:hanging="360"/>
+      </w:pPr>
+    </w:lvl>
+  </w:abstractNum>
   <w:num w:numId="1" w16cid:durableId="369308713">
+    <w:abstractNumId w:val="2"/>
+  </w:num>
+  <w:num w:numId="2" w16cid:durableId="32653054">
+    <w:abstractNumId w:val="4"/>
+  </w:num>
+  <w:num w:numId="3" w16cid:durableId="1319192911">
+    <w:abstractNumId w:val="6"/>
+  </w:num>
+  <w:num w:numId="4" w16cid:durableId="1940016366">
     <w:abstractNumId w:val="0"/>
   </w:num>
-  <w:num w:numId="2" w16cid:durableId="32653054">
+  <w:num w:numId="5" w16cid:durableId="2048792157">
     <w:abstractNumId w:val="1"/>
+  </w:num>
+  <w:num w:numId="6" w16cid:durableId="1763377893">
+    <w:abstractNumId w:val="7"/>
+  </w:num>
+  <w:num w:numId="7" w16cid:durableId="1691180323">
+    <w:abstractNumId w:val="5"/>
+  </w:num>
+  <w:num w:numId="8" w16cid:durableId="375861555">
+    <w:abstractNumId w:val="3"/>
   </w:num>
 </w:numbering>
 </file>
@@ -1750,6 +5390,91 @@
 </w:styles>
 </file>
 
+<file path=word/ink/ink1.xml><?xml version="1.0" encoding="utf-8"?>
+<inkml:ink xmlns:inkml="http://www.w3.org/2003/InkML">
+  <inkml:definitions>
+    <inkml:context xml:id="ctx0">
+      <inkml:inkSource xml:id="inkSrc0">
+        <inkml:traceFormat>
+          <inkml:channel name="X" type="integer" min="-2.14748E9" max="2.14748E9" units="cm"/>
+          <inkml:channel name="Y" type="integer" min="-2.14748E9" max="2.14748E9" units="cm"/>
+          <inkml:channel name="F" type="integer" max="32767" units="dev"/>
+        </inkml:traceFormat>
+        <inkml:channelProperties>
+          <inkml:channelProperty channel="X" name="resolution" value="1000" units="1/cm"/>
+          <inkml:channelProperty channel="Y" name="resolution" value="1000" units="1/cm"/>
+          <inkml:channelProperty channel="F" name="resolution" value="0" units="1/dev"/>
+        </inkml:channelProperties>
+      </inkml:inkSource>
+      <inkml:timestamp xml:id="ts0" timeString="2024-11-29T04:57:16.925"/>
+    </inkml:context>
+    <inkml:brush xml:id="br0">
+      <inkml:brushProperty name="width" value="0.05" units="cm"/>
+      <inkml:brushProperty name="height" value="0.05" units="cm"/>
+      <inkml:brushProperty name="color" value="#E71224"/>
+    </inkml:brush>
+  </inkml:definitions>
+  <inkml:trace contextRef="#ctx0" brushRef="#br0">1 0 24575,'0'0'-8191</inkml:trace>
+  <inkml:trace contextRef="#ctx0" brushRef="#br0" timeOffset="395.42">1 0 24575,'0'0'-8191</inkml:trace>
+</inkml:ink>
+</file>
+
+<file path=word/ink/ink2.xml><?xml version="1.0" encoding="utf-8"?>
+<inkml:ink xmlns:inkml="http://www.w3.org/2003/InkML">
+  <inkml:definitions>
+    <inkml:context xml:id="ctx0">
+      <inkml:inkSource xml:id="inkSrc0">
+        <inkml:traceFormat>
+          <inkml:channel name="X" type="integer" min="-2.14748E9" max="2.14748E9" units="cm"/>
+          <inkml:channel name="Y" type="integer" min="-2.14748E9" max="2.14748E9" units="cm"/>
+          <inkml:channel name="F" type="integer" max="32767" units="dev"/>
+        </inkml:traceFormat>
+        <inkml:channelProperties>
+          <inkml:channelProperty channel="X" name="resolution" value="1000" units="1/cm"/>
+          <inkml:channelProperty channel="Y" name="resolution" value="1000" units="1/cm"/>
+          <inkml:channelProperty channel="F" name="resolution" value="0" units="1/dev"/>
+        </inkml:channelProperties>
+      </inkml:inkSource>
+      <inkml:timestamp xml:id="ts0" timeString="2024-11-29T04:57:15.982"/>
+    </inkml:context>
+    <inkml:brush xml:id="br0">
+      <inkml:brushProperty name="width" value="0.05" units="cm"/>
+      <inkml:brushProperty name="height" value="0.05" units="cm"/>
+      <inkml:brushProperty name="color" value="#E71224"/>
+    </inkml:brush>
+  </inkml:definitions>
+  <inkml:trace contextRef="#ctx0" brushRef="#br0">0 0 24575,'0'0'-8191</inkml:trace>
+</inkml:ink>
+</file>
+
+<file path=word/ink/ink3.xml><?xml version="1.0" encoding="utf-8"?>
+<inkml:ink xmlns:inkml="http://www.w3.org/2003/InkML">
+  <inkml:definitions>
+    <inkml:context xml:id="ctx0">
+      <inkml:inkSource xml:id="inkSrc0">
+        <inkml:traceFormat>
+          <inkml:channel name="X" type="integer" min="-2.14748E9" max="2.14748E9" units="cm"/>
+          <inkml:channel name="Y" type="integer" min="-2.14748E9" max="2.14748E9" units="cm"/>
+          <inkml:channel name="F" type="integer" max="32767" units="dev"/>
+        </inkml:traceFormat>
+        <inkml:channelProperties>
+          <inkml:channelProperty channel="X" name="resolution" value="1000" units="1/cm"/>
+          <inkml:channelProperty channel="Y" name="resolution" value="1000" units="1/cm"/>
+          <inkml:channelProperty channel="F" name="resolution" value="0" units="1/dev"/>
+        </inkml:channelProperties>
+      </inkml:inkSource>
+      <inkml:timestamp xml:id="ts0" timeString="2024-11-29T04:57:13.901"/>
+    </inkml:context>
+    <inkml:brush xml:id="br0">
+      <inkml:brushProperty name="width" value="0.05" units="cm"/>
+      <inkml:brushProperty name="height" value="0.05" units="cm"/>
+      <inkml:brushProperty name="color" value="#E71224"/>
+    </inkml:brush>
+  </inkml:definitions>
+  <inkml:trace contextRef="#ctx0" brushRef="#br0">712 88 24575,'-532'0'0,"522"1"0,1 1 0,0-1 0,0 2 0,1-1 0,-1 1 0,0 1 0,1-1 0,0 1 0,0 1 0,0 0 0,0 0 0,1 0 0,0 1 0,0 0 0,0 0 0,1 1 0,0 0 0,0 0 0,0 1 0,1-1 0,1 1 0,-7 13 0,10-16 0,0 1 0,0-1 0,0 0 0,1 0 0,0 1 0,0-1 0,0 0 0,1 0 0,0 1 0,0-1 0,0 0 0,1 0 0,-1 0 0,1 0 0,0 0 0,1-1 0,2 6 0,7 9 0,0 0 0,25 28 0,11 8 0,3-3 0,2-3 0,2-1 0,88 57 0,263 132 0,-359-213 0,53 19 0,-80-35 0,0-2 0,0-1 0,1 0 0,0-1 0,32 1 0,28 0 0,83 16 0,-58-6 0,496 27 0,-491-46 0,1-4 0,113-25 0,569-157 0,-771 184 0,84-22 0,0 4 0,2 5 0,0 5 0,173-1 0,-210 12 0,116-19 0,20-2 0,931 10-867,-519 15 893,-277-11-12,53-1 813,335 12-827,-462 12 0,-115-3 0,639 7 0,-486-13 0,18 5 0,64 2 0,98 21 0,-388-24 0,127-4 0,95-22 0,-247 12 0,672-42-506,7 31 0,-179-3 1518,-475 10-1012,-39 6 0,0-4 0,85-20 0,-107 19 0,51-5 0,8-2 0,218-36 0,-109 18 0,-10 0 0,73-6 0,-213 35 0,1 2 0,62 5 0,-18 0 0,-58-3 0,0-2 0,0-2 0,0-2 0,65-20 0,-71 20 0,1 1 0,-1 1 0,1 2 0,71 5 0,51-4 0,-13-20 0,-140 21 0,0 0 0,0 0 0,1-1 0,-1 0 0,13-6 0,-19 7 0,0 1 0,0-1 0,0 1 0,0-1 0,0 1 0,0-1 0,0 0 0,0 1 0,-1-1 0,1 0 0,0 0 0,0 0 0,-1 1 0,1-1 0,-1 0 0,1 0 0,0 0 0,-1 0 0,0 0 0,1 0 0,-1-1 0,0 1 0,1 0 0,-1 0 0,0 0 0,0 0 0,0 0 0,0 0 0,0 0 0,0 0 0,0-1 0,0 1 0,-1 0 0,1 0 0,0 0 0,-1 0 0,1 0 0,-1 0 0,1 0 0,-1 0 0,1 0 0,-1 0 0,0 0 0,1 0 0,-3-1 0,-11-16 0,-2 1 0,0 1 0,0 0 0,-23-15 0,-77-47 0,74 51 0,15 9 0,0 1 0,-41-22 0,57 35 0,1-1 0,-1 2 0,0-1 0,0 2 0,0-1 0,0 1 0,-21 0 0,9 2 0,1 1 0,-1 1 0,1 1 0,-24 6 0,25-5 0,0-1 0,-22 1 0,28-4 0,0 1 0,-1 1 0,1 1 0,0 0 0,-25 9 0,18-4 0,0 0 0,-1-1 0,1-2 0,-1 0 0,0-1 0,0-2 0,-32 0 0,32-1 0,-43 8 0,-15 2 0,55-9 0,-1 1 0,-45 13 0,47-10 0,-1 0 0,0-2 0,-26 1 0,-478-4 0,243-3 0,264 1 0,0-2 0,0 0 0,-39-11 0,40 7 0,-1 2 0,0 1 0,-40-2 0,-23 8 0,-82-3 0,150-2 0,0 0 0,1-2 0,-18-5 0,20 4 0,0 2 0,0 0 0,0 1 0,-28-2 0,-322 5 0,158 1 0,191 0 0,0 1 0,-27 6 0,-22 2 0,-15-8 0,42-2 0,0 1 0,-47 9 0,32 1 0,-1-3 0,-88 3 0,103-9 0,-46 7 0,45-4 0,-42 0 0,46-6 0,-1 2 0,1 2 0,0 1 0,-69 17 0,70-12 0,-2 0 0,1-3 0,-41 2 0,-112-4 0,162-3 0,0 2 0,1 1 0,-1 1 0,1 2 0,-27 10 0,-35 7 0,38-14 0,0-2 0,-69 1 0,-103-10 0,79-2 0,-716 3 0,829-2 0,0-1 0,0-2 0,-34-9 0,-26-4 0,-72-5 0,92 13 0,39 6 0,-46-3 0,-52 9 0,-103-3 0,89-20 0,85 12 0,32 4 0,0 1 0,-29 0 0,-38 6 0,-81-3 0,99-10 0,49 6 0,-47-2 0,-880 8 0,933-2 0,0-1 0,-25-6 0,23 4 0,-37-2 0,-568 4 0,305 4 0,-1587-2 0,1754 11 0,12 0 0,17 0 0,-12 0 0,-365-12 0,478 0 0,0-2 0,1-1 0,-34-9 0,30 6 0,-59-7 0,-266 5 0,-502-6 0,554 17 0,275-2-1365,2 0-5461</inkml:trace>
+</inkml:ink>
+</file>
+
 <file path=word/theme/theme1.xml><?xml version="1.0" encoding="utf-8"?>
 <a:theme xmlns:a="http://schemas.openxmlformats.org/drawingml/2006/main" name="Office Theme">
   <a:themeElements>

</xml_diff>